<commit_message>
Lau - Diagrama de Casos de Uso
</commit_message>
<xml_diff>
--- a/Docs/04-Requerimientos/Diagrama de Casos de Uso.docx
+++ b/Docs/04-Requerimientos/Diagrama de Casos de Uso.docx
@@ -749,7 +749,7 @@
           <w:noProof/>
           <w:sz w:val="20"/>
         </w:rPr>
-        <w:t>00/00/0000 00:00:00</w:t>
+        <w:t>31/05/2011 02:18:00</w:t>
       </w:r>
       <w:r>
         <w:rPr>
@@ -1297,20 +1297,17 @@
                 <w:noProof/>
                 <w:webHidden/>
               </w:rPr>
-            </w:r>
-            <w:r>
-              <w:rPr>
-                <w:noProof/>
-                <w:webHidden/>
-              </w:rPr>
               <w:fldChar w:fldCharType="separate"/>
             </w:r>
             <w:r>
               <w:rPr>
+                <w:b/>
+                <w:bCs/>
                 <w:noProof/>
                 <w:webHidden/>
+                <w:lang w:val="es-ES"/>
               </w:rPr>
-              <w:t>5</w:t>
+              <w:t>¡Error! Marcador no definido.</w:t>
             </w:r>
             <w:r>
               <w:rPr>
@@ -1390,7 +1387,7 @@
                 <w:noProof/>
                 <w:webHidden/>
               </w:rPr>
-              <w:t>6</w:t>
+              <w:t>21</w:t>
             </w:r>
             <w:r>
               <w:rPr>
@@ -1470,7 +1467,7 @@
                 <w:noProof/>
                 <w:webHidden/>
               </w:rPr>
-              <w:t>7</w:t>
+              <w:t>22</w:t>
             </w:r>
             <w:r>
               <w:rPr>
@@ -1541,31 +1538,13 @@
       <w:bookmarkStart w:id="8" w:name="_Toc293830975"/>
       <w:bookmarkStart w:id="9" w:name="_Toc293831062"/>
       <w:r>
-        <w:t xml:space="preserve">En ingeniería del software, un caso de uso es una técnica para la captura de requisitos potenciales de un nuevo sistema o una actualización de software. Cada caso de uso proporciona uno o más escenarios que indican cómo debería interactuar el sistema con el usuario o con otro sistema para conseguir un objetivo específico. Normalmente, </w:t>
-      </w:r>
-      <w:r>
-        <w:t xml:space="preserve"> se utiliza </w:t>
-      </w:r>
-      <w:r>
-        <w:t xml:space="preserve">un </w:t>
-      </w:r>
-      <w:r>
-        <w:t>l</w:t>
-      </w:r>
-      <w:r>
-        <w:t>engu</w:t>
-      </w:r>
-      <w:r>
-        <w:t>a</w:t>
-      </w:r>
-      <w:r>
-        <w:t>je cercano al</w:t>
-      </w:r>
-      <w:r>
-        <w:t xml:space="preserve"> del</w:t>
-      </w:r>
-      <w:r>
-        <w:t xml:space="preserve"> usuario final. En ocasiones, se utiliza a usuarios sin experiencia junto a los analistas para el desarrollo de casos de uso.</w:t>
+        <w:t>En ingeniería del software, un caso de uso es una técnica para la captura de requisitos potenciales de un nuevo sistema o una actualización de software. Cada caso de uso proporciona uno o más escenarios que indican cómo debería interactuar el sistema con el usuario o con otro sistema para conseguir un objetivo específico. Normalmente,</w:t>
+      </w:r>
+      <w:r>
+        <w:t xml:space="preserve"> </w:t>
+      </w:r>
+      <w:r>
+        <w:t>se utiliza un lenguaje cercano al del usuario final. En ocasiones, se utiliza a usuarios sin experiencia junto a los analistas para el desarrollo de casos de uso.</w:t>
       </w:r>
     </w:p>
     <w:p>
@@ -1607,28 +1586,7 @@
     </w:p>
     <w:p>
       <w:r>
-        <w:t>A continuación se muestran los</w:t>
-      </w:r>
-      <w:r>
-        <w:t xml:space="preserve"> paquetes</w:t>
-      </w:r>
-      <w:r>
-        <w:t xml:space="preserve"> del sistema que han sido identificados, estos muestran</w:t>
-      </w:r>
-      <w:r>
-        <w:t xml:space="preserve"> cómo </w:t>
-      </w:r>
-      <w:r>
-        <w:t>el</w:t>
-      </w:r>
-      <w:r>
-        <w:t xml:space="preserve"> sistema está dividido en agrupaciones lógicas</w:t>
-      </w:r>
-      <w:r>
-        <w:t>.</w:t>
-      </w:r>
-      <w:r>
-        <w:t xml:space="preserve"> Dado que normalmente un paquete está pensado como un directorio, los diagramas de paquetes suministran una descomposición de la jerarquía lógica de un sistema.</w:t>
+        <w:t>A continuación se muestran los paquetes del sistema que han sido identificados, estos muestran cómo el sistema está dividido en agrupaciones lógicas. Dado que normalmente un paquete está pensado como un directorio, los diagramas de paquetes suministran una descomposición de la jerarquía lógica de un sistema.</w:t>
       </w:r>
     </w:p>
     <w:p>
@@ -1655,10 +1613,10 @@
           <w:noProof/>
         </w:rPr>
         <w:drawing>
-          <wp:inline distT="0" distB="0" distL="0" distR="0" wp14:anchorId="692FB536" wp14:editId="6647DA77">
-            <wp:extent cx="4741545" cy="4962525"/>
-            <wp:effectExtent l="0" t="0" r="1905" b="9525"/>
-            <wp:docPr id="15" name="Imagen 15"/>
+          <wp:inline distT="0" distB="0" distL="0" distR="0">
+            <wp:extent cx="4667885" cy="4960620"/>
+            <wp:effectExtent l="0" t="0" r="0" b="0"/>
+            <wp:docPr id="12" name="Imagen 12"/>
             <wp:cNvGraphicFramePr>
               <a:graphicFrameLocks xmlns:a="http://schemas.openxmlformats.org/drawingml/2006/main" noChangeAspect="1"/>
             </wp:cNvGraphicFramePr>
@@ -1666,7 +1624,7 @@
               <a:graphicData uri="http://schemas.openxmlformats.org/drawingml/2006/picture">
                 <pic:pic xmlns:pic="http://schemas.openxmlformats.org/drawingml/2006/picture">
                   <pic:nvPicPr>
-                    <pic:cNvPr id="0" name="Picture 13"/>
+                    <pic:cNvPr id="0" name="Picture 10"/>
                     <pic:cNvPicPr>
                       <a:picLocks noChangeAspect="1" noChangeArrowheads="1"/>
                     </pic:cNvPicPr>
@@ -1687,7 +1645,7 @@
                   <pic:spPr bwMode="auto">
                     <a:xfrm>
                       <a:off x="0" y="0"/>
-                      <a:ext cx="4741545" cy="4962525"/>
+                      <a:ext cx="4667885" cy="4960620"/>
                     </a:xfrm>
                     <a:prstGeom prst="rect">
                       <a:avLst/>
@@ -1728,7 +1686,7 @@
         </w:rPr>
         <w:lastRenderedPageBreak/>
         <w:drawing>
-          <wp:inline distT="0" distB="0" distL="0" distR="0">
+          <wp:inline distT="0" distB="0" distL="0" distR="0" wp14:anchorId="5940A770" wp14:editId="20645625">
             <wp:extent cx="5294630" cy="8119110"/>
             <wp:effectExtent l="0" t="0" r="1270" b="0"/>
             <wp:docPr id="18" name="Imagen 18"/>
@@ -1824,7 +1782,7 @@
         </w:rPr>
         <w:lastRenderedPageBreak/>
         <w:drawing>
-          <wp:inline distT="0" distB="0" distL="0" distR="0">
+          <wp:inline distT="0" distB="0" distL="0" distR="0" wp14:anchorId="444996D8" wp14:editId="562CA84C">
             <wp:extent cx="5400675" cy="5960058"/>
             <wp:effectExtent l="0" t="0" r="0" b="3175"/>
             <wp:docPr id="22" name="Imagen 22"/>
@@ -1897,7 +1855,7 @@
         </w:rPr>
         <w:lastRenderedPageBreak/>
         <w:drawing>
-          <wp:inline distT="0" distB="0" distL="0" distR="0">
+          <wp:inline distT="0" distB="0" distL="0" distR="0" wp14:anchorId="0A413E8F" wp14:editId="0409AA5A">
             <wp:extent cx="2780030" cy="3458210"/>
             <wp:effectExtent l="0" t="0" r="1270" b="8890"/>
             <wp:docPr id="21" name="Imagen 21"/>
@@ -1989,48 +1947,2141 @@
         <w:t xml:space="preserve"> y actores</w:t>
       </w:r>
       <w:r>
-        <w:t xml:space="preserve"> identificados para el proyecto y a partir de los cuales se definirán los </w:t>
-      </w:r>
-      <w:proofErr w:type="spellStart"/>
-      <w:r>
-        <w:t>User</w:t>
-      </w:r>
-      <w:proofErr w:type="spellEnd"/>
-      <w:r>
+        <w:t xml:space="preserve"> identificados para el proyecto y a partir de los cuales se definirán los User Stories que luego serán priorizados y asi</w:t>
+      </w:r>
+      <w:r>
+        <w:t>gnados a los diferentes sprints:</w:t>
+      </w:r>
+    </w:p>
+    <w:p>
+      <w:pPr>
+        <w:rPr>
+          <w:rFonts w:cs="Calibri"/>
+          <w:color w:val="000000"/>
+        </w:rPr>
+      </w:pPr>
+      <w:r>
+        <w:rPr>
+          <w:rFonts w:cs="Calibri"/>
+          <w:color w:val="000000"/>
+        </w:rPr>
+        <w:t>1</w:t>
+      </w:r>
+      <w:r>
+        <w:rPr>
+          <w:rFonts w:cs="Calibri"/>
+          <w:color w:val="000000"/>
+        </w:rPr>
         <w:t xml:space="preserve"> </w:t>
       </w:r>
-      <w:proofErr w:type="spellStart"/>
-      <w:r>
-        <w:t>Stories</w:t>
-      </w:r>
-      <w:proofErr w:type="spellEnd"/>
-      <w:r>
-        <w:t xml:space="preserve"> que luego serán priorizados y asignados a los diferentes </w:t>
-      </w:r>
-      <w:proofErr w:type="spellStart"/>
-      <w:r>
-        <w:t>sprints</w:t>
-      </w:r>
-      <w:proofErr w:type="spellEnd"/>
-      <w:r>
-        <w:t>.</w:t>
+      <w:r>
+        <w:rPr>
+          <w:rFonts w:cs="Calibri"/>
+          <w:color w:val="000000"/>
+        </w:rPr>
+        <w:t>Registrar planificación de clases</w:t>
+      </w:r>
+    </w:p>
+    <w:p>
+      <w:pPr>
+        <w:rPr>
+          <w:rFonts w:cs="Calibri"/>
+          <w:color w:val="000000"/>
+        </w:rPr>
+      </w:pPr>
+      <w:r>
+        <w:rPr>
+          <w:rFonts w:cs="Calibri"/>
+          <w:color w:val="000000"/>
+        </w:rPr>
+        <w:t>2 Modificar planificación de clases</w:t>
+      </w:r>
+    </w:p>
+    <w:p>
+      <w:pPr>
+        <w:rPr>
+          <w:rFonts w:cs="Calibri"/>
+          <w:color w:val="000000"/>
+        </w:rPr>
+      </w:pPr>
+      <w:r>
+        <w:rPr>
+          <w:rFonts w:cs="Calibri"/>
+          <w:color w:val="000000"/>
+        </w:rPr>
+        <w:t>3 Consultar planificación de clases</w:t>
+      </w:r>
+    </w:p>
+    <w:p>
+      <w:pPr>
+        <w:rPr>
+          <w:rFonts w:cs="Calibri"/>
+          <w:color w:val="000000"/>
+        </w:rPr>
+      </w:pPr>
+      <w:r>
+        <w:rPr>
+          <w:rFonts w:cs="Calibri"/>
+          <w:color w:val="000000"/>
+        </w:rPr>
+        <w:t>4</w:t>
+      </w:r>
+      <w:r>
+        <w:rPr>
+          <w:rFonts w:cs="Calibri"/>
+          <w:color w:val="000000"/>
+        </w:rPr>
+        <w:t xml:space="preserve"> </w:t>
+      </w:r>
+      <w:r>
+        <w:rPr>
+          <w:rFonts w:cs="Calibri"/>
+          <w:color w:val="000000"/>
+        </w:rPr>
+        <w:t>Consultar estimación de horas cátedras a ítem de contenido en base a historial</w:t>
+      </w:r>
+    </w:p>
+    <w:p>
+      <w:pPr>
+        <w:rPr>
+          <w:rFonts w:cs="Calibri"/>
+          <w:color w:val="000000"/>
+        </w:rPr>
+      </w:pPr>
+      <w:r>
+        <w:rPr>
+          <w:rFonts w:cs="Calibri"/>
+          <w:color w:val="000000"/>
+        </w:rPr>
+        <w:t>5</w:t>
+      </w:r>
+      <w:r>
+        <w:rPr>
+          <w:rFonts w:cs="Calibri"/>
+          <w:color w:val="000000"/>
+        </w:rPr>
+        <w:t xml:space="preserve"> </w:t>
+      </w:r>
+      <w:r>
+        <w:rPr>
+          <w:rFonts w:cs="Calibri"/>
+          <w:color w:val="000000"/>
+        </w:rPr>
+        <w:t>Registrar Contenido de Diseño Curricular Oficial</w:t>
+      </w:r>
+    </w:p>
+    <w:p>
+      <w:pPr>
+        <w:rPr>
+          <w:rFonts w:cs="Calibri"/>
+          <w:color w:val="000000"/>
+        </w:rPr>
+      </w:pPr>
+      <w:r>
+        <w:rPr>
+          <w:rFonts w:cs="Calibri"/>
+          <w:color w:val="000000"/>
+        </w:rPr>
+        <w:t>7</w:t>
+      </w:r>
+      <w:r>
+        <w:rPr>
+          <w:rFonts w:cs="Calibri"/>
+          <w:color w:val="000000"/>
+        </w:rPr>
+        <w:t xml:space="preserve"> </w:t>
+      </w:r>
+      <w:r>
+        <w:rPr>
+          <w:rFonts w:cs="Calibri"/>
+          <w:color w:val="000000"/>
+        </w:rPr>
+        <w:t>Eliminar Contenido de Diseño Curricular Oficial</w:t>
+      </w:r>
+    </w:p>
+    <w:p>
+      <w:pPr>
+        <w:rPr>
+          <w:rFonts w:cs="Calibri"/>
+          <w:color w:val="000000"/>
+        </w:rPr>
+      </w:pPr>
+      <w:r>
+        <w:rPr>
+          <w:rFonts w:cs="Calibri"/>
+          <w:color w:val="000000"/>
+        </w:rPr>
+        <w:t>8 Registrar contenido de clase dictada</w:t>
+      </w:r>
+    </w:p>
+    <w:p>
+      <w:pPr>
+        <w:rPr>
+          <w:rFonts w:cs="Calibri"/>
+          <w:color w:val="000000"/>
+        </w:rPr>
+      </w:pPr>
+      <w:r>
+        <w:rPr>
+          <w:rFonts w:cs="Calibri"/>
+          <w:color w:val="000000"/>
+        </w:rPr>
+        <w:t>9 Modificar</w:t>
+      </w:r>
+      <w:r>
+        <w:rPr>
+          <w:rFonts w:cs="Calibri"/>
+          <w:color w:val="000000"/>
+        </w:rPr>
+        <w:t xml:space="preserve"> </w:t>
+      </w:r>
+      <w:r>
+        <w:rPr>
+          <w:rFonts w:cs="Calibri"/>
+          <w:color w:val="000000"/>
+        </w:rPr>
+        <w:t>contenido de clase dictada</w:t>
+      </w:r>
+    </w:p>
+    <w:p>
+      <w:pPr>
+        <w:rPr>
+          <w:rFonts w:cs="Calibri"/>
+          <w:color w:val="000000"/>
+        </w:rPr>
+      </w:pPr>
+      <w:r>
+        <w:rPr>
+          <w:rFonts w:cs="Calibri"/>
+          <w:color w:val="000000"/>
+        </w:rPr>
+        <w:t>10 Consultar</w:t>
+      </w:r>
+      <w:r>
+        <w:rPr>
+          <w:rFonts w:cs="Calibri"/>
+          <w:color w:val="000000"/>
+        </w:rPr>
+        <w:t xml:space="preserve"> </w:t>
+      </w:r>
+      <w:r>
+        <w:rPr>
+          <w:rFonts w:cs="Calibri"/>
+          <w:color w:val="000000"/>
+        </w:rPr>
+        <w:t>contenido de clase dictada</w:t>
+      </w:r>
+    </w:p>
+    <w:p>
+      <w:pPr>
+        <w:rPr>
+          <w:rFonts w:cs="Calibri"/>
+          <w:color w:val="000000"/>
+        </w:rPr>
+      </w:pPr>
+      <w:r>
+        <w:rPr>
+          <w:rFonts w:cs="Calibri"/>
+          <w:color w:val="000000"/>
+        </w:rPr>
+        <w:t>11 Enviar notificación de sanciones e inasistencias a tutores por email</w:t>
+      </w:r>
+    </w:p>
+    <w:p>
+      <w:pPr>
+        <w:rPr>
+          <w:rFonts w:cs="Calibri"/>
+          <w:color w:val="000000"/>
+        </w:rPr>
+      </w:pPr>
+      <w:r>
+        <w:rPr>
+          <w:rFonts w:cs="Calibri"/>
+          <w:color w:val="000000"/>
+        </w:rPr>
+        <w:t>12 Enviar notificación de sanciones e inasistencias a tutores por SMS</w:t>
+      </w:r>
+    </w:p>
+    <w:p>
+      <w:pPr>
+        <w:rPr>
+          <w:rFonts w:cs="Calibri"/>
+          <w:color w:val="000000"/>
+        </w:rPr>
+      </w:pPr>
+      <w:r>
+        <w:rPr>
+          <w:rFonts w:cs="Calibri"/>
+          <w:color w:val="000000"/>
+        </w:rPr>
+        <w:t>14 Emitir informe de advertencias sobre el desvío de lo estimado y lo real</w:t>
+      </w:r>
+    </w:p>
+    <w:p>
+      <w:pPr>
+        <w:rPr>
+          <w:rFonts w:cs="Calibri"/>
+          <w:color w:val="000000"/>
+        </w:rPr>
+      </w:pPr>
+      <w:r>
+        <w:rPr>
+          <w:rFonts w:cs="Calibri"/>
+          <w:color w:val="000000"/>
+        </w:rPr>
+        <w:t xml:space="preserve">15 Generar reporte de comparación, con desvíos, de lo planificado con lo real </w:t>
+      </w:r>
+    </w:p>
+    <w:p>
+      <w:pPr>
+        <w:rPr>
+          <w:rFonts w:cs="Calibri"/>
+          <w:color w:val="000000"/>
+        </w:rPr>
+      </w:pPr>
+      <w:r>
+        <w:rPr>
+          <w:rFonts w:cs="Calibri"/>
+          <w:color w:val="000000"/>
+        </w:rPr>
+        <w:t>16 Generar gráfica lineal del desvío de la planificación de clases comparando con el dictado real</w:t>
+      </w:r>
+    </w:p>
+    <w:p>
+      <w:pPr>
+        <w:rPr>
+          <w:rFonts w:cs="Calibri"/>
+          <w:color w:val="000000"/>
+        </w:rPr>
+      </w:pPr>
+      <w:r>
+        <w:rPr>
+          <w:rFonts w:cs="Calibri"/>
+          <w:color w:val="000000"/>
+        </w:rPr>
+        <w:t xml:space="preserve">17 Consultar tablero de control de directivo </w:t>
+      </w:r>
+    </w:p>
+    <w:p>
+      <w:pPr>
+        <w:rPr>
+          <w:rFonts w:cs="Calibri"/>
+          <w:color w:val="000000"/>
+        </w:rPr>
+      </w:pPr>
+      <w:r>
+        <w:rPr>
+          <w:rFonts w:cs="Calibri"/>
+          <w:color w:val="000000"/>
+        </w:rPr>
+        <w:t>18 Generar gráfica del nivel de desvío de la planificación de clases por curso</w:t>
+      </w:r>
+    </w:p>
+    <w:p>
+      <w:pPr>
+        <w:rPr>
+          <w:rFonts w:cs="Calibri"/>
+          <w:color w:val="000000"/>
+        </w:rPr>
+      </w:pPr>
+      <w:r>
+        <w:rPr>
+          <w:rFonts w:cs="Calibri"/>
+          <w:color w:val="000000"/>
+        </w:rPr>
+        <w:t>19 Generar reporte por curso, de alumnos y cantidad de amonestaciones asociadas</w:t>
+      </w:r>
+    </w:p>
+    <w:p>
+      <w:pPr>
+        <w:rPr>
+          <w:rFonts w:cs="Calibri"/>
+          <w:color w:val="000000"/>
+        </w:rPr>
+      </w:pPr>
+      <w:r>
+        <w:rPr>
+          <w:rFonts w:cs="Calibri"/>
+          <w:color w:val="000000"/>
+        </w:rPr>
+        <w:t>20 Exportar a PDF</w:t>
+      </w:r>
+    </w:p>
+    <w:p>
+      <w:pPr>
+        <w:rPr>
+          <w:rFonts w:cs="Calibri"/>
+          <w:color w:val="000000"/>
+        </w:rPr>
+      </w:pPr>
+      <w:r>
+        <w:rPr>
+          <w:rFonts w:cs="Calibri"/>
+          <w:color w:val="000000"/>
+        </w:rPr>
+        <w:t>21 Imprimir reporte</w:t>
+      </w:r>
+    </w:p>
+    <w:p>
+      <w:pPr>
+        <w:rPr>
+          <w:rFonts w:cs="Calibri"/>
+          <w:color w:val="000000"/>
+        </w:rPr>
+      </w:pPr>
+      <w:r>
+        <w:rPr>
+          <w:rFonts w:cs="Calibri"/>
+          <w:color w:val="000000"/>
+        </w:rPr>
+        <w:t>22 Generar TC de Alumnos con amonestaciones</w:t>
+      </w:r>
+    </w:p>
+    <w:p>
+      <w:pPr>
+        <w:rPr>
+          <w:rFonts w:cs="Calibri"/>
+          <w:color w:val="000000"/>
+        </w:rPr>
+      </w:pPr>
+      <w:r>
+        <w:rPr>
+          <w:rFonts w:cs="Calibri"/>
+          <w:color w:val="000000"/>
+        </w:rPr>
+        <w:t>23 Mostrar representación gráfica TC de Cantidad de Amonestaciones por cada Alumno con más de 3 sanciones</w:t>
+      </w:r>
+    </w:p>
+    <w:p>
+      <w:pPr>
+        <w:rPr>
+          <w:rFonts w:cs="Calibri"/>
+          <w:color w:val="000000"/>
+        </w:rPr>
+      </w:pPr>
+      <w:r>
+        <w:rPr>
+          <w:rFonts w:cs="Calibri"/>
+          <w:color w:val="000000"/>
+        </w:rPr>
+        <w:t>24 Generar T C de Alumnos con notas de Aplazo en más de 3 Asignaturas</w:t>
+      </w:r>
+    </w:p>
+    <w:p>
+      <w:pPr>
+        <w:rPr>
+          <w:rFonts w:cs="Calibri"/>
+          <w:color w:val="000000"/>
+        </w:rPr>
+      </w:pPr>
+      <w:r>
+        <w:rPr>
+          <w:rFonts w:cs="Calibri"/>
+          <w:color w:val="000000"/>
+        </w:rPr>
+        <w:t>25 Mostrar representación gráfica TC de cantidad de Asignaturas que tienen Aplazos (nota menor que 3) por cada alumno</w:t>
+      </w:r>
+      <w:r>
+        <w:rPr>
+          <w:rFonts w:cs="Calibri"/>
+          <w:color w:val="000000"/>
+        </w:rPr>
+        <w:t xml:space="preserve"> </w:t>
+      </w:r>
+    </w:p>
+    <w:p>
+      <w:pPr>
+        <w:rPr>
+          <w:rFonts w:cs="Calibri"/>
+          <w:color w:val="000000"/>
+        </w:rPr>
+      </w:pPr>
+      <w:r>
+        <w:rPr>
+          <w:rFonts w:cs="Calibri"/>
+          <w:color w:val="000000"/>
+        </w:rPr>
+        <w:t>26 Generar TC de Alumnos con una reincorporación</w:t>
+      </w:r>
+    </w:p>
+    <w:p>
+      <w:pPr>
+        <w:rPr>
+          <w:rFonts w:cs="Calibri"/>
+          <w:color w:val="000000"/>
+        </w:rPr>
+      </w:pPr>
+      <w:r>
+        <w:rPr>
+          <w:rFonts w:cs="Calibri"/>
+          <w:color w:val="000000"/>
+        </w:rPr>
+        <w:t>27 Mostrar representación Gráfica TC de cantidad de faltas por cada alumno</w:t>
+      </w:r>
+    </w:p>
+    <w:p>
+      <w:pPr>
+        <w:rPr>
+          <w:rFonts w:cs="Calibri"/>
+          <w:color w:val="000000"/>
+        </w:rPr>
+      </w:pPr>
+      <w:r>
+        <w:rPr>
+          <w:rFonts w:cs="Calibri"/>
+          <w:color w:val="000000"/>
+        </w:rPr>
+        <w:t>28</w:t>
+      </w:r>
+      <w:r>
+        <w:rPr>
+          <w:rFonts w:cs="Calibri"/>
+          <w:color w:val="000000"/>
+        </w:rPr>
+        <w:t xml:space="preserve"> </w:t>
+      </w:r>
+      <w:r>
+        <w:rPr>
+          <w:rFonts w:cs="Calibri"/>
+          <w:color w:val="000000"/>
+        </w:rPr>
+        <w:t>Generar TC de Cursos con horas cátedras libres por ausencia de docentes en un cierto periodo</w:t>
+      </w:r>
+    </w:p>
+    <w:p>
+      <w:pPr>
+        <w:rPr>
+          <w:rFonts w:cs="Calibri"/>
+          <w:color w:val="000000"/>
+        </w:rPr>
+      </w:pPr>
+      <w:r>
+        <w:rPr>
+          <w:rFonts w:cs="Calibri"/>
+          <w:color w:val="000000"/>
+        </w:rPr>
+        <w:t>29</w:t>
+      </w:r>
+      <w:r>
+        <w:rPr>
+          <w:rFonts w:cs="Calibri"/>
+          <w:color w:val="000000"/>
+        </w:rPr>
+        <w:t xml:space="preserve"> </w:t>
+      </w:r>
+      <w:r>
+        <w:rPr>
+          <w:rFonts w:cs="Calibri"/>
+          <w:color w:val="000000"/>
+        </w:rPr>
+        <w:t>Mostrar representación gráfica TC de cantidad de horas Cátedras libres por curso en un periodo</w:t>
+      </w:r>
+    </w:p>
+    <w:p>
+      <w:pPr>
+        <w:rPr>
+          <w:rFonts w:cs="Calibri"/>
+          <w:color w:val="000000"/>
+        </w:rPr>
+      </w:pPr>
+      <w:r>
+        <w:rPr>
+          <w:rFonts w:cs="Calibri"/>
+          <w:color w:val="000000"/>
+        </w:rPr>
+        <w:lastRenderedPageBreak/>
+        <w:t>30</w:t>
+      </w:r>
+      <w:r>
+        <w:rPr>
+          <w:rFonts w:cs="Calibri"/>
+          <w:color w:val="000000"/>
+        </w:rPr>
+        <w:t xml:space="preserve"> </w:t>
+      </w:r>
+      <w:r>
+        <w:rPr>
+          <w:rFonts w:cs="Calibri"/>
+          <w:color w:val="000000"/>
+        </w:rPr>
+        <w:t>Mostrar lista de profesores del curso con cantidad de horas ausentes</w:t>
+      </w:r>
+    </w:p>
+    <w:p>
+      <w:pPr>
+        <w:rPr>
+          <w:rFonts w:cs="Calibri"/>
+          <w:color w:val="000000"/>
+        </w:rPr>
+      </w:pPr>
+      <w:r>
+        <w:rPr>
+          <w:rFonts w:cs="Calibri"/>
+          <w:color w:val="000000"/>
+        </w:rPr>
+        <w:t>31</w:t>
+      </w:r>
+      <w:r>
+        <w:rPr>
+          <w:rFonts w:cs="Calibri"/>
+          <w:color w:val="000000"/>
+        </w:rPr>
+        <w:t xml:space="preserve"> </w:t>
+      </w:r>
+      <w:r>
+        <w:rPr>
+          <w:rFonts w:cs="Calibri"/>
+          <w:color w:val="000000"/>
+        </w:rPr>
+        <w:t xml:space="preserve">Generar Reporte quincenal del promedio de notas hasta el momento por asignatura en un curso </w:t>
+      </w:r>
+    </w:p>
+    <w:p>
+      <w:pPr>
+        <w:rPr>
+          <w:rFonts w:cs="Calibri"/>
+          <w:color w:val="000000"/>
+        </w:rPr>
+      </w:pPr>
+      <w:r>
+        <w:rPr>
+          <w:rFonts w:cs="Calibri"/>
+          <w:color w:val="000000"/>
+        </w:rPr>
+        <w:t>32</w:t>
+      </w:r>
+      <w:r>
+        <w:rPr>
+          <w:rFonts w:cs="Calibri"/>
+          <w:color w:val="000000"/>
+        </w:rPr>
+        <w:t xml:space="preserve"> </w:t>
+      </w:r>
+      <w:r>
+        <w:rPr>
+          <w:rFonts w:cs="Calibri"/>
+          <w:color w:val="000000"/>
+        </w:rPr>
+        <w:t>Generar grafico Comparativo Lineal (Rendimiento/Quincena) de cada asignatura en un curso</w:t>
+      </w:r>
+    </w:p>
+    <w:p>
+      <w:pPr>
+        <w:rPr>
+          <w:rFonts w:cs="Calibri"/>
+          <w:color w:val="000000"/>
+        </w:rPr>
+      </w:pPr>
+      <w:r>
+        <w:rPr>
+          <w:rFonts w:cs="Calibri"/>
+          <w:color w:val="000000"/>
+        </w:rPr>
+        <w:t xml:space="preserve">33 Generar reportes de Inasistencia por Quincena (Inasistencia/Quincena) </w:t>
+      </w:r>
+    </w:p>
+    <w:p>
+      <w:pPr>
+        <w:rPr>
+          <w:rFonts w:cs="Calibri"/>
+          <w:color w:val="000000"/>
+        </w:rPr>
+      </w:pPr>
+      <w:r>
+        <w:rPr>
+          <w:rFonts w:cs="Calibri"/>
+          <w:color w:val="000000"/>
+        </w:rPr>
+        <w:t>34 Generar</w:t>
+      </w:r>
+      <w:r>
+        <w:rPr>
+          <w:rFonts w:cs="Calibri"/>
+          <w:color w:val="000000"/>
+        </w:rPr>
+        <w:t xml:space="preserve"> Gráficos Lineal de cantidad de inasistencias por tiempos (inasistencia/Quincena)</w:t>
+      </w:r>
+    </w:p>
+    <w:p>
+      <w:pPr>
+        <w:rPr>
+          <w:rFonts w:cs="Calibri"/>
+          <w:color w:val="000000"/>
+        </w:rPr>
+      </w:pPr>
+      <w:r>
+        <w:rPr>
+          <w:rFonts w:cs="Calibri"/>
+          <w:color w:val="000000"/>
+        </w:rPr>
+        <w:t>36 Generar</w:t>
+      </w:r>
+      <w:r>
+        <w:rPr>
+          <w:rFonts w:cs="Calibri"/>
+          <w:color w:val="000000"/>
+        </w:rPr>
+        <w:t xml:space="preserve"> Grafico reporte de Amonestaciones (Cantidad de amonestaciones de cada alumno por el curso)</w:t>
+      </w:r>
+    </w:p>
+    <w:p>
+      <w:pPr>
+        <w:rPr>
+          <w:rFonts w:cs="Calibri"/>
+          <w:color w:val="000000"/>
+        </w:rPr>
+      </w:pPr>
+      <w:r>
+        <w:rPr>
+          <w:rFonts w:cs="Calibri"/>
+          <w:color w:val="000000"/>
+        </w:rPr>
+        <w:t>37</w:t>
+      </w:r>
+      <w:r>
+        <w:rPr>
+          <w:rFonts w:cs="Calibri"/>
+          <w:color w:val="000000"/>
+        </w:rPr>
+        <w:t xml:space="preserve"> </w:t>
+      </w:r>
+      <w:r>
+        <w:rPr>
+          <w:rFonts w:cs="Calibri"/>
+          <w:color w:val="000000"/>
+        </w:rPr>
+        <w:t>Generar</w:t>
+      </w:r>
+      <w:r>
+        <w:rPr>
+          <w:rFonts w:cs="Calibri"/>
+          <w:color w:val="000000"/>
+        </w:rPr>
+        <w:t xml:space="preserve"> </w:t>
+      </w:r>
+      <w:r>
+        <w:rPr>
+          <w:rFonts w:cs="Calibri"/>
+          <w:color w:val="000000"/>
+        </w:rPr>
+        <w:t xml:space="preserve">Grafico de barra con cantidad por amonestaciones por alumno </w:t>
+      </w:r>
+    </w:p>
+    <w:p>
+      <w:pPr>
+        <w:rPr>
+          <w:rFonts w:cs="Calibri"/>
+          <w:color w:val="000000"/>
+        </w:rPr>
+      </w:pPr>
+      <w:r>
+        <w:rPr>
+          <w:rFonts w:cs="Calibri"/>
+          <w:color w:val="000000"/>
+        </w:rPr>
+        <w:t>38 Generar Reporte</w:t>
+      </w:r>
+      <w:r>
+        <w:rPr>
+          <w:rFonts w:cs="Calibri"/>
+          <w:color w:val="000000"/>
+        </w:rPr>
+        <w:t xml:space="preserve"> </w:t>
+      </w:r>
+      <w:r>
+        <w:rPr>
+          <w:rFonts w:cs="Calibri"/>
+          <w:color w:val="000000"/>
+        </w:rPr>
+        <w:t xml:space="preserve">de promedio de notas por curso por asignatura, comparando con Promedios de Años lectivos Anteriores </w:t>
+      </w:r>
+    </w:p>
+    <w:p>
+      <w:pPr>
+        <w:rPr>
+          <w:rFonts w:cs="Calibri"/>
+          <w:color w:val="000000"/>
+        </w:rPr>
+      </w:pPr>
+      <w:r>
+        <w:rPr>
+          <w:rFonts w:cs="Calibri"/>
+          <w:color w:val="000000"/>
+        </w:rPr>
+        <w:t>39 Generar Grafico comparativo de curvas de Rendimiento por Curso por asignatura (Rendimiento/Meses) de años lectivos anteriores</w:t>
+      </w:r>
+    </w:p>
+    <w:p>
+      <w:pPr>
+        <w:rPr>
+          <w:rFonts w:cs="Calibri"/>
+          <w:color w:val="000000"/>
+        </w:rPr>
+      </w:pPr>
+      <w:r>
+        <w:rPr>
+          <w:rFonts w:cs="Calibri"/>
+          <w:color w:val="000000"/>
+        </w:rPr>
+        <w:t xml:space="preserve">40 Generar reporte de Comparación de inasistencias de Alumnos promedio por mes, con la de años lectivos anteriores </w:t>
+      </w:r>
+    </w:p>
+    <w:p>
+      <w:pPr>
+        <w:rPr>
+          <w:rFonts w:cs="Calibri"/>
+          <w:color w:val="000000"/>
+        </w:rPr>
+      </w:pPr>
+      <w:r>
+        <w:rPr>
+          <w:rFonts w:cs="Calibri"/>
+          <w:color w:val="000000"/>
+        </w:rPr>
+        <w:t xml:space="preserve">41 Generar Grafico de Línea comparando promedio de inasistencias mensuales de años lectivos anteriores </w:t>
+      </w:r>
+    </w:p>
+    <w:p>
+      <w:pPr>
+        <w:rPr>
+          <w:rFonts w:cs="Calibri"/>
+          <w:color w:val="000000"/>
+        </w:rPr>
+      </w:pPr>
+      <w:r>
+        <w:rPr>
+          <w:rFonts w:cs="Calibri"/>
+          <w:color w:val="000000"/>
+        </w:rPr>
+        <w:t>42 Generar reporte comparativo, por curso de un Docente, del promedio de notas por periodo</w:t>
+      </w:r>
+    </w:p>
+    <w:p>
+      <w:pPr>
+        <w:rPr>
+          <w:rFonts w:cs="Calibri"/>
+          <w:color w:val="000000"/>
+        </w:rPr>
+      </w:pPr>
+      <w:r>
+        <w:rPr>
+          <w:rFonts w:cs="Calibri"/>
+          <w:color w:val="000000"/>
+        </w:rPr>
+        <w:t>43 Generar Grafico comparativo de rendimiento de alumnos de cursos de un mismo Docente (Rendimiento/Meses)</w:t>
+      </w:r>
+    </w:p>
+    <w:p>
+      <w:pPr>
+        <w:rPr>
+          <w:rFonts w:cs="Calibri"/>
+          <w:color w:val="000000"/>
+        </w:rPr>
+      </w:pPr>
+      <w:r>
+        <w:rPr>
+          <w:rFonts w:cs="Calibri"/>
+          <w:color w:val="000000"/>
+        </w:rPr>
+        <w:t>44</w:t>
+      </w:r>
+      <w:r>
+        <w:rPr>
+          <w:rFonts w:cs="Calibri"/>
+          <w:color w:val="000000"/>
+        </w:rPr>
+        <w:t xml:space="preserve"> </w:t>
+      </w:r>
+      <w:r>
+        <w:rPr>
+          <w:rFonts w:cs="Calibri"/>
+          <w:color w:val="000000"/>
+        </w:rPr>
+        <w:t>Consultar Historial de Nota Final de cada asignatura de años cursados</w:t>
+      </w:r>
+      <w:r>
+        <w:rPr>
+          <w:rFonts w:cs="Calibri"/>
+          <w:color w:val="000000"/>
+        </w:rPr>
+        <w:t xml:space="preserve"> </w:t>
+      </w:r>
+    </w:p>
+    <w:p>
+      <w:pPr>
+        <w:rPr>
+          <w:rFonts w:cs="Calibri"/>
+          <w:color w:val="000000"/>
+        </w:rPr>
+      </w:pPr>
+      <w:r>
+        <w:rPr>
+          <w:rFonts w:cs="Calibri"/>
+          <w:color w:val="000000"/>
+        </w:rPr>
+        <w:t>45 Consultar Historial de Amonestaciones</w:t>
+      </w:r>
+    </w:p>
+    <w:p>
+      <w:pPr>
+        <w:rPr>
+          <w:rFonts w:cs="Calibri"/>
+          <w:color w:val="000000"/>
+        </w:rPr>
+      </w:pPr>
+      <w:r>
+        <w:rPr>
+          <w:rFonts w:cs="Calibri"/>
+          <w:color w:val="000000"/>
+        </w:rPr>
+        <w:t>46 Consultar Historial de inasistencia de alumno</w:t>
+      </w:r>
+    </w:p>
+    <w:p>
+      <w:pPr>
+        <w:rPr>
+          <w:rFonts w:cs="Calibri"/>
+          <w:color w:val="000000"/>
+        </w:rPr>
+      </w:pPr>
+      <w:r>
+        <w:rPr>
+          <w:rFonts w:cs="Calibri"/>
+          <w:color w:val="000000"/>
+        </w:rPr>
+        <w:t>47 Consultar inasistencias de alumno del actual año</w:t>
+      </w:r>
+    </w:p>
+    <w:p>
+      <w:pPr>
+        <w:rPr>
+          <w:rFonts w:cs="Calibri"/>
+          <w:color w:val="000000"/>
+        </w:rPr>
+      </w:pPr>
+      <w:r>
+        <w:rPr>
+          <w:rFonts w:cs="Calibri"/>
+          <w:color w:val="000000"/>
+        </w:rPr>
+        <w:t>48 Consultar sanciones de alumno del actual año</w:t>
+      </w:r>
+    </w:p>
+    <w:p>
+      <w:pPr>
+        <w:rPr>
+          <w:rFonts w:cs="Calibri"/>
+          <w:color w:val="000000"/>
+        </w:rPr>
+      </w:pPr>
+      <w:r>
+        <w:rPr>
+          <w:rFonts w:cs="Calibri"/>
+          <w:color w:val="000000"/>
+        </w:rPr>
+        <w:t>49 Consultar notas del año actual</w:t>
+      </w:r>
+    </w:p>
+    <w:p>
+      <w:pPr>
+        <w:rPr>
+          <w:rFonts w:cs="Calibri"/>
+          <w:color w:val="000000"/>
+        </w:rPr>
+      </w:pPr>
+      <w:r>
+        <w:rPr>
+          <w:rFonts w:cs="Calibri"/>
+          <w:color w:val="000000"/>
+        </w:rPr>
+        <w:t>50 Enviar mensaje</w:t>
+      </w:r>
+    </w:p>
+    <w:p>
+      <w:pPr>
+        <w:rPr>
+          <w:rFonts w:cs="Calibri"/>
+          <w:color w:val="000000"/>
+        </w:rPr>
+      </w:pPr>
+      <w:r>
+        <w:rPr>
+          <w:rFonts w:cs="Calibri"/>
+          <w:color w:val="000000"/>
+        </w:rPr>
+        <w:t>51 Leer un mensaje</w:t>
+      </w:r>
+    </w:p>
+    <w:p>
+      <w:pPr>
+        <w:rPr>
+          <w:rFonts w:cs="Calibri"/>
+          <w:color w:val="000000"/>
+        </w:rPr>
+      </w:pPr>
+      <w:r>
+        <w:rPr>
+          <w:rFonts w:cs="Calibri"/>
+          <w:color w:val="000000"/>
+        </w:rPr>
+        <w:t>52 Eliminar mensaje</w:t>
+      </w:r>
+    </w:p>
+    <w:p>
+      <w:pPr>
+        <w:rPr>
+          <w:rFonts w:cs="Calibri"/>
+          <w:color w:val="000000"/>
+        </w:rPr>
+      </w:pPr>
+      <w:r>
+        <w:rPr>
+          <w:rFonts w:cs="Calibri"/>
+          <w:color w:val="000000"/>
+        </w:rPr>
+        <w:t>53 Listar tópicos disponibles</w:t>
+      </w:r>
+    </w:p>
+    <w:p>
+      <w:pPr>
+        <w:rPr>
+          <w:rFonts w:cs="Calibri"/>
+          <w:color w:val="000000"/>
+        </w:rPr>
+      </w:pPr>
+      <w:r>
+        <w:rPr>
+          <w:rFonts w:cs="Calibri"/>
+          <w:color w:val="000000"/>
+        </w:rPr>
+        <w:t>54 Acceder a un foro</w:t>
+      </w:r>
+    </w:p>
+    <w:p>
+      <w:pPr>
+        <w:rPr>
+          <w:rFonts w:cs="Calibri"/>
+          <w:color w:val="000000"/>
+        </w:rPr>
+      </w:pPr>
+      <w:r>
+        <w:rPr>
+          <w:rFonts w:cs="Calibri"/>
+          <w:color w:val="000000"/>
+        </w:rPr>
+        <w:t>55 Registrar post en tópico</w:t>
+      </w:r>
+    </w:p>
+    <w:p>
+      <w:pPr>
+        <w:rPr>
+          <w:rFonts w:cs="Calibri"/>
+          <w:color w:val="000000"/>
+        </w:rPr>
+      </w:pPr>
+      <w:r>
+        <w:rPr>
+          <w:rFonts w:cs="Calibri"/>
+          <w:color w:val="000000"/>
+        </w:rPr>
+        <w:t>56 Crear nuevo tópico</w:t>
+      </w:r>
+    </w:p>
+    <w:p>
+      <w:pPr>
+        <w:rPr>
+          <w:rFonts w:cs="Calibri"/>
+          <w:color w:val="000000"/>
+        </w:rPr>
+      </w:pPr>
+      <w:r>
+        <w:rPr>
+          <w:rFonts w:cs="Calibri"/>
+          <w:color w:val="000000"/>
+        </w:rPr>
+        <w:t>58 Eliminar tópico</w:t>
+      </w:r>
+    </w:p>
+    <w:p>
+      <w:pPr>
+        <w:rPr>
+          <w:rFonts w:cs="Calibri"/>
+          <w:color w:val="000000"/>
+        </w:rPr>
+      </w:pPr>
+      <w:r>
+        <w:rPr>
+          <w:rFonts w:cs="Calibri"/>
+          <w:color w:val="000000"/>
+        </w:rPr>
+        <w:t>59 Eliminar post en tópico</w:t>
+      </w:r>
+    </w:p>
+    <w:p>
+      <w:pPr>
+        <w:rPr>
+          <w:rFonts w:cs="Calibri"/>
+          <w:color w:val="000000"/>
+        </w:rPr>
+      </w:pPr>
+      <w:r>
+        <w:rPr>
+          <w:rFonts w:cs="Calibri"/>
+          <w:color w:val="000000"/>
+        </w:rPr>
+        <w:lastRenderedPageBreak/>
+        <w:t>60 Agregar usuario a un foro</w:t>
+      </w:r>
+    </w:p>
+    <w:p>
+      <w:pPr>
+        <w:rPr>
+          <w:rFonts w:cs="Calibri"/>
+          <w:color w:val="000000"/>
+        </w:rPr>
+      </w:pPr>
+      <w:r>
+        <w:rPr>
+          <w:rFonts w:cs="Calibri"/>
+          <w:color w:val="000000"/>
+        </w:rPr>
+        <w:t>61 Eliminar usuario de un foro</w:t>
+      </w:r>
+    </w:p>
+    <w:p>
+      <w:pPr>
+        <w:rPr>
+          <w:rFonts w:cs="Calibri"/>
+          <w:color w:val="000000"/>
+        </w:rPr>
+      </w:pPr>
+      <w:r>
+        <w:rPr>
+          <w:rFonts w:cs="Calibri"/>
+          <w:color w:val="000000"/>
+        </w:rPr>
+        <w:t>62 Registrar fechas de evaluaciones</w:t>
+      </w:r>
+    </w:p>
+    <w:p>
+      <w:pPr>
+        <w:rPr>
+          <w:rFonts w:cs="Calibri"/>
+          <w:color w:val="000000"/>
+        </w:rPr>
+      </w:pPr>
+      <w:r>
+        <w:rPr>
+          <w:rFonts w:cs="Calibri"/>
+          <w:color w:val="000000"/>
+        </w:rPr>
+        <w:t>63 Modificar fechas de evaluaciones</w:t>
+      </w:r>
+    </w:p>
+    <w:p>
+      <w:pPr>
+        <w:rPr>
+          <w:rFonts w:cs="Calibri"/>
+          <w:color w:val="000000"/>
+        </w:rPr>
+      </w:pPr>
+      <w:r>
+        <w:rPr>
+          <w:rFonts w:cs="Calibri"/>
+          <w:color w:val="000000"/>
+        </w:rPr>
+        <w:t>64 Registrar fechas de excursiones</w:t>
+      </w:r>
+    </w:p>
+    <w:p>
+      <w:pPr>
+        <w:rPr>
+          <w:rFonts w:cs="Calibri"/>
+          <w:color w:val="000000"/>
+        </w:rPr>
+      </w:pPr>
+      <w:r>
+        <w:rPr>
+          <w:rFonts w:cs="Calibri"/>
+          <w:color w:val="000000"/>
+        </w:rPr>
+        <w:t>65 Modificar fechas de excursiones</w:t>
+      </w:r>
+    </w:p>
+    <w:p>
+      <w:pPr>
+        <w:rPr>
+          <w:rFonts w:cs="Calibri"/>
+          <w:color w:val="000000"/>
+        </w:rPr>
+      </w:pPr>
+      <w:r>
+        <w:rPr>
+          <w:rFonts w:cs="Calibri"/>
+          <w:color w:val="000000"/>
+        </w:rPr>
+        <w:t>66 Registrar novedades institucionales</w:t>
+      </w:r>
+    </w:p>
+    <w:p>
+      <w:pPr>
+        <w:rPr>
+          <w:rFonts w:cs="Calibri"/>
+          <w:color w:val="000000"/>
+        </w:rPr>
+      </w:pPr>
+      <w:r>
+        <w:rPr>
+          <w:rFonts w:cs="Calibri"/>
+          <w:color w:val="000000"/>
+        </w:rPr>
+        <w:t>67 Registrar actividades extracurriculares</w:t>
+      </w:r>
+    </w:p>
+    <w:p>
+      <w:pPr>
+        <w:rPr>
+          <w:rFonts w:cs="Calibri"/>
+          <w:color w:val="000000"/>
+        </w:rPr>
+      </w:pPr>
+      <w:r>
+        <w:rPr>
+          <w:rFonts w:cs="Calibri"/>
+          <w:color w:val="000000"/>
+        </w:rPr>
+        <w:t xml:space="preserve">68 Modificar novedades institucionales </w:t>
+      </w:r>
+    </w:p>
+    <w:p>
+      <w:pPr>
+        <w:rPr>
+          <w:rFonts w:cs="Calibri"/>
+          <w:color w:val="000000"/>
+        </w:rPr>
+      </w:pPr>
+      <w:r>
+        <w:rPr>
+          <w:rFonts w:cs="Calibri"/>
+          <w:color w:val="000000"/>
+        </w:rPr>
+        <w:t>69 Modificar actividades extracurriculares</w:t>
+      </w:r>
+      <w:r>
+        <w:rPr>
+          <w:rFonts w:cs="Calibri"/>
+          <w:color w:val="000000"/>
+        </w:rPr>
+        <w:t xml:space="preserve"> </w:t>
+      </w:r>
+    </w:p>
+    <w:p>
+      <w:pPr>
+        <w:rPr>
+          <w:rFonts w:cs="Calibri"/>
+          <w:color w:val="000000"/>
+        </w:rPr>
+      </w:pPr>
+      <w:r>
+        <w:rPr>
+          <w:rFonts w:cs="Calibri"/>
+          <w:color w:val="000000"/>
+        </w:rPr>
+        <w:t>70 Registrar evento social</w:t>
+      </w:r>
+    </w:p>
+    <w:p>
+      <w:pPr>
+        <w:rPr>
+          <w:rFonts w:cs="Calibri"/>
+          <w:color w:val="000000"/>
+        </w:rPr>
+      </w:pPr>
+      <w:r>
+        <w:rPr>
+          <w:rFonts w:cs="Calibri"/>
+          <w:color w:val="000000"/>
+        </w:rPr>
+        <w:t>71 Modificar evento social</w:t>
+      </w:r>
+    </w:p>
+    <w:p>
+      <w:pPr>
+        <w:rPr>
+          <w:rFonts w:cs="Calibri"/>
+          <w:color w:val="000000"/>
+        </w:rPr>
+      </w:pPr>
+      <w:r>
+        <w:rPr>
+          <w:rFonts w:cs="Calibri"/>
+          <w:color w:val="000000"/>
+        </w:rPr>
+        <w:t>72 Registrar notificación de citación</w:t>
+      </w:r>
+    </w:p>
+    <w:p>
+      <w:pPr>
+        <w:rPr>
+          <w:rFonts w:cs="Calibri"/>
+          <w:color w:val="000000"/>
+        </w:rPr>
+      </w:pPr>
+      <w:r>
+        <w:rPr>
+          <w:rFonts w:cs="Calibri"/>
+          <w:color w:val="000000"/>
+        </w:rPr>
+        <w:t>73 Registrar reunión de padres</w:t>
+      </w:r>
+    </w:p>
+    <w:p>
+      <w:pPr>
+        <w:rPr>
+          <w:rFonts w:cs="Calibri"/>
+          <w:color w:val="000000"/>
+        </w:rPr>
+      </w:pPr>
+      <w:r>
+        <w:rPr>
+          <w:rFonts w:cs="Calibri"/>
+          <w:color w:val="000000"/>
+        </w:rPr>
+        <w:t>74 Registrar fechas de talleres docentes</w:t>
+      </w:r>
+    </w:p>
+    <w:p>
+      <w:pPr>
+        <w:rPr>
+          <w:rFonts w:cs="Calibri"/>
+          <w:color w:val="000000"/>
+        </w:rPr>
+      </w:pPr>
+      <w:r>
+        <w:rPr>
+          <w:rFonts w:cs="Calibri"/>
+          <w:color w:val="000000"/>
+        </w:rPr>
+        <w:t>75 Modificar reunión de padres</w:t>
+      </w:r>
+    </w:p>
+    <w:p>
+      <w:pPr>
+        <w:rPr>
+          <w:rFonts w:cs="Calibri"/>
+          <w:color w:val="000000"/>
+        </w:rPr>
+      </w:pPr>
+      <w:r>
+        <w:rPr>
+          <w:rFonts w:cs="Calibri"/>
+          <w:color w:val="000000"/>
+        </w:rPr>
+        <w:t>76 Modificar fechas de talleres docentes</w:t>
+      </w:r>
+    </w:p>
+    <w:p>
+      <w:pPr>
+        <w:rPr>
+          <w:rFonts w:cs="Calibri"/>
+          <w:color w:val="000000"/>
+        </w:rPr>
+      </w:pPr>
+      <w:r>
+        <w:rPr>
+          <w:rFonts w:cs="Calibri"/>
+          <w:color w:val="000000"/>
+        </w:rPr>
+        <w:t>77 Consultar calendario de actividades</w:t>
+      </w:r>
+    </w:p>
+    <w:p>
+      <w:pPr>
+        <w:rPr>
+          <w:rFonts w:cs="Calibri"/>
+          <w:color w:val="000000"/>
+        </w:rPr>
+      </w:pPr>
+      <w:r>
+        <w:rPr>
+          <w:rFonts w:cs="Calibri"/>
+          <w:color w:val="000000"/>
+        </w:rPr>
+        <w:t>78 Registrar feriados y fechas especiales</w:t>
+      </w:r>
+    </w:p>
+    <w:p>
+      <w:pPr>
+        <w:rPr>
+          <w:rFonts w:cs="Calibri"/>
+          <w:color w:val="000000"/>
+        </w:rPr>
+      </w:pPr>
+      <w:r>
+        <w:rPr>
+          <w:rFonts w:cs="Calibri"/>
+          <w:color w:val="000000"/>
+        </w:rPr>
+        <w:t>79 Modificar feriados y fechas especiales</w:t>
+      </w:r>
+    </w:p>
+    <w:p>
+      <w:pPr>
+        <w:rPr>
+          <w:rFonts w:cs="Calibri"/>
+          <w:color w:val="000000"/>
+        </w:rPr>
+      </w:pPr>
+      <w:r>
+        <w:rPr>
+          <w:rFonts w:cs="Calibri"/>
+          <w:color w:val="000000"/>
+        </w:rPr>
+        <w:t>80</w:t>
+      </w:r>
+      <w:r>
+        <w:rPr>
+          <w:rFonts w:cs="Calibri"/>
+          <w:color w:val="000000"/>
+        </w:rPr>
+        <w:t xml:space="preserve"> Registrar usuario</w:t>
+      </w:r>
+    </w:p>
+    <w:p>
+      <w:pPr>
+        <w:rPr>
+          <w:rFonts w:cs="Calibri"/>
+          <w:color w:val="000000"/>
+        </w:rPr>
+      </w:pPr>
+      <w:r>
+        <w:rPr>
+          <w:rFonts w:cs="Calibri"/>
+          <w:color w:val="000000"/>
+        </w:rPr>
+        <w:t>81 Consultar usuario</w:t>
+      </w:r>
+    </w:p>
+    <w:p>
+      <w:pPr>
+        <w:rPr>
+          <w:rFonts w:cs="Calibri"/>
+          <w:color w:val="000000"/>
+        </w:rPr>
+      </w:pPr>
+      <w:r>
+        <w:rPr>
+          <w:rFonts w:cs="Calibri"/>
+          <w:color w:val="000000"/>
+        </w:rPr>
+        <w:t>82 Modificar usuario</w:t>
+      </w:r>
+    </w:p>
+    <w:p>
+      <w:pPr>
+        <w:rPr>
+          <w:rFonts w:cs="Calibri"/>
+          <w:color w:val="000000"/>
+        </w:rPr>
+      </w:pPr>
+      <w:r>
+        <w:rPr>
+          <w:rFonts w:cs="Calibri"/>
+          <w:color w:val="000000"/>
+        </w:rPr>
+        <w:t>83 Registrar contraseña</w:t>
+      </w:r>
+    </w:p>
+    <w:p>
+      <w:pPr>
+        <w:rPr>
+          <w:rFonts w:cs="Calibri"/>
+          <w:color w:val="000000"/>
+        </w:rPr>
+      </w:pPr>
+      <w:r>
+        <w:rPr>
+          <w:rFonts w:cs="Calibri"/>
+          <w:color w:val="000000"/>
+        </w:rPr>
+        <w:t>84 Restablecer cuenta</w:t>
+      </w:r>
+    </w:p>
+    <w:p>
+      <w:pPr>
+        <w:rPr>
+          <w:rFonts w:cs="Calibri"/>
+          <w:color w:val="000000"/>
+        </w:rPr>
+      </w:pPr>
+      <w:r>
+        <w:rPr>
+          <w:rFonts w:cs="Calibri"/>
+          <w:color w:val="000000"/>
+        </w:rPr>
+        <w:t>85 Login de usuario</w:t>
+      </w:r>
+    </w:p>
+    <w:p>
+      <w:pPr>
+        <w:rPr>
+          <w:rFonts w:cs="Calibri"/>
+          <w:color w:val="000000"/>
+        </w:rPr>
+      </w:pPr>
+      <w:r>
+        <w:rPr>
+          <w:rFonts w:cs="Calibri"/>
+          <w:color w:val="000000"/>
+        </w:rPr>
+        <w:t>85 Login de usuario</w:t>
+      </w:r>
+    </w:p>
+    <w:p>
+      <w:pPr>
+        <w:rPr>
+          <w:rFonts w:cs="Calibri"/>
+          <w:color w:val="000000"/>
+        </w:rPr>
+      </w:pPr>
+      <w:r>
+        <w:rPr>
+          <w:rFonts w:cs="Calibri"/>
+          <w:color w:val="000000"/>
+        </w:rPr>
+        <w:t>86 Asignar perfil a usuario</w:t>
+      </w:r>
+    </w:p>
+    <w:p>
+      <w:pPr>
+        <w:rPr>
+          <w:rFonts w:cs="Calibri"/>
+          <w:color w:val="000000"/>
+        </w:rPr>
+      </w:pPr>
+      <w:r>
+        <w:rPr>
+          <w:rFonts w:cs="Calibri"/>
+          <w:color w:val="000000"/>
+        </w:rPr>
+        <w:t>87 Modificar perfil a usuario</w:t>
+      </w:r>
+    </w:p>
+    <w:p>
+      <w:pPr>
+        <w:rPr>
+          <w:rFonts w:cs="Calibri"/>
+          <w:color w:val="000000"/>
+        </w:rPr>
+      </w:pPr>
+      <w:r>
+        <w:rPr>
+          <w:rFonts w:cs="Calibri"/>
+          <w:color w:val="000000"/>
+        </w:rPr>
+        <w:t>88 Dar de baja a usuario</w:t>
+      </w:r>
+    </w:p>
+    <w:p>
+      <w:pPr>
+        <w:rPr>
+          <w:rFonts w:cs="Calibri"/>
+          <w:color w:val="000000"/>
+        </w:rPr>
+      </w:pPr>
+      <w:r>
+        <w:rPr>
+          <w:rFonts w:cs="Calibri"/>
+          <w:color w:val="000000"/>
+        </w:rPr>
+        <w:t>89 Bloquear cuenta de usuario</w:t>
+      </w:r>
+    </w:p>
+    <w:p>
+      <w:pPr>
+        <w:rPr>
+          <w:rFonts w:cs="Calibri"/>
+          <w:color w:val="000000"/>
+        </w:rPr>
+      </w:pPr>
+      <w:r>
+        <w:rPr>
+          <w:rFonts w:cs="Calibri"/>
+          <w:color w:val="000000"/>
+        </w:rPr>
+        <w:t>90 Registrar perfil</w:t>
+      </w:r>
+    </w:p>
+    <w:p>
+      <w:pPr>
+        <w:rPr>
+          <w:rFonts w:cs="Calibri"/>
+          <w:color w:val="000000"/>
+        </w:rPr>
+      </w:pPr>
+      <w:r>
+        <w:rPr>
+          <w:rFonts w:cs="Calibri"/>
+          <w:color w:val="000000"/>
+        </w:rPr>
+        <w:t>91 Modificar permisos de perfil</w:t>
+      </w:r>
+    </w:p>
+    <w:p>
+      <w:pPr>
+        <w:rPr>
+          <w:rFonts w:cs="Calibri"/>
+          <w:color w:val="000000"/>
+        </w:rPr>
+      </w:pPr>
+      <w:r>
+        <w:rPr>
+          <w:rFonts w:cs="Calibri"/>
+          <w:color w:val="000000"/>
+        </w:rPr>
+        <w:t>92 Eliminar perfil</w:t>
+      </w:r>
+    </w:p>
+    <w:p>
+      <w:pPr>
+        <w:rPr>
+          <w:rFonts w:cs="Calibri"/>
+          <w:color w:val="000000"/>
+        </w:rPr>
+      </w:pPr>
+      <w:r>
+        <w:rPr>
+          <w:rFonts w:cs="Calibri"/>
+          <w:color w:val="000000"/>
+        </w:rPr>
+        <w:t>94 Logout de usuario</w:t>
+      </w:r>
+    </w:p>
+    <w:p>
+      <w:pPr>
+        <w:rPr>
+          <w:rFonts w:cs="Calibri"/>
+          <w:color w:val="000000"/>
+        </w:rPr>
+      </w:pPr>
+      <w:r>
+        <w:rPr>
+          <w:rFonts w:cs="Calibri"/>
+          <w:color w:val="000000"/>
+        </w:rPr>
+        <w:lastRenderedPageBreak/>
+        <w:t>94 Logout de usuario</w:t>
+      </w:r>
+    </w:p>
+    <w:p>
+      <w:pPr>
+        <w:rPr>
+          <w:rFonts w:cs="Calibri"/>
+          <w:color w:val="000000"/>
+        </w:rPr>
+      </w:pPr>
+      <w:r>
+        <w:rPr>
+          <w:rFonts w:cs="Calibri"/>
+          <w:color w:val="000000"/>
+        </w:rPr>
+        <w:t>95 Registrar acceso a función del sistema</w:t>
+      </w:r>
+    </w:p>
+    <w:p>
+      <w:pPr>
+        <w:rPr>
+          <w:rFonts w:cs="Calibri"/>
+          <w:color w:val="000000"/>
+        </w:rPr>
+      </w:pPr>
+      <w:r>
+        <w:rPr>
+          <w:rFonts w:cs="Calibri"/>
+          <w:color w:val="000000"/>
+        </w:rPr>
+        <w:t>95 Registrar novedad institucional</w:t>
+      </w:r>
+    </w:p>
+    <w:p>
+      <w:pPr>
+        <w:rPr>
+          <w:rFonts w:cs="Calibri"/>
+          <w:color w:val="000000"/>
+        </w:rPr>
+      </w:pPr>
+      <w:r>
+        <w:rPr>
+          <w:rFonts w:cs="Calibri"/>
+          <w:color w:val="000000"/>
+        </w:rPr>
+        <w:t>96 Actualizar novedad institucional</w:t>
+      </w:r>
+    </w:p>
+    <w:p>
+      <w:pPr>
+        <w:rPr>
+          <w:rFonts w:cs="Calibri"/>
+          <w:color w:val="000000"/>
+        </w:rPr>
+      </w:pPr>
+      <w:r>
+        <w:rPr>
+          <w:rFonts w:cs="Calibri"/>
+          <w:color w:val="000000"/>
+        </w:rPr>
+        <w:t>97 Realizar extracción, transformación y carga de datos de origen</w:t>
+      </w:r>
+    </w:p>
+    <w:p>
+      <w:pPr>
+        <w:rPr>
+          <w:rFonts w:cs="Calibri"/>
+          <w:color w:val="000000"/>
+        </w:rPr>
+      </w:pPr>
+      <w:r>
+        <w:rPr>
+          <w:rFonts w:cs="Calibri"/>
+          <w:color w:val="000000"/>
+        </w:rPr>
+        <w:t>98 Obtener escala de calificaciones</w:t>
+      </w:r>
+    </w:p>
+    <w:p>
+      <w:pPr>
+        <w:rPr>
+          <w:rFonts w:cs="Calibri"/>
+          <w:color w:val="000000"/>
+        </w:rPr>
+      </w:pPr>
+      <w:r>
+        <w:rPr>
+          <w:rFonts w:cs="Calibri"/>
+          <w:color w:val="000000"/>
+        </w:rPr>
+        <w:t>99 Obtener alumnos</w:t>
+      </w:r>
+    </w:p>
+    <w:p>
+      <w:pPr>
+        <w:rPr>
+          <w:rFonts w:cs="Calibri"/>
+          <w:color w:val="000000"/>
+        </w:rPr>
+      </w:pPr>
+      <w:r>
+        <w:rPr>
+          <w:rFonts w:cs="Calibri"/>
+          <w:color w:val="000000"/>
+        </w:rPr>
+        <w:t>100 Obtener personal de la institución</w:t>
+      </w:r>
+    </w:p>
+    <w:p>
+      <w:pPr>
+        <w:rPr>
+          <w:rFonts w:cs="Calibri"/>
+          <w:color w:val="000000"/>
+        </w:rPr>
+      </w:pPr>
+      <w:r>
+        <w:rPr>
+          <w:rFonts w:cs="Calibri"/>
+          <w:color w:val="000000"/>
+        </w:rPr>
+        <w:t>101 Obtener asignaturas</w:t>
+      </w:r>
+    </w:p>
+    <w:p>
+      <w:pPr>
+        <w:rPr>
+          <w:rFonts w:cs="Calibri"/>
+          <w:color w:val="000000"/>
+        </w:rPr>
+      </w:pPr>
+      <w:r>
+        <w:rPr>
+          <w:rFonts w:cs="Calibri"/>
+          <w:color w:val="000000"/>
+        </w:rPr>
+        <w:t>102 Obtener sanciones</w:t>
+      </w:r>
+    </w:p>
+    <w:p>
+      <w:pPr>
+        <w:rPr>
+          <w:rFonts w:cs="Calibri"/>
+          <w:color w:val="000000"/>
+        </w:rPr>
+      </w:pPr>
+      <w:r>
+        <w:rPr>
+          <w:rFonts w:cs="Calibri"/>
+          <w:color w:val="000000"/>
+        </w:rPr>
+        <w:t>103 Obtener calificaciones</w:t>
+      </w:r>
+    </w:p>
+    <w:p>
+      <w:pPr>
+        <w:rPr>
+          <w:rFonts w:cs="Calibri"/>
+          <w:color w:val="000000"/>
+        </w:rPr>
+      </w:pPr>
+      <w:r>
+        <w:rPr>
+          <w:rFonts w:cs="Calibri"/>
+          <w:color w:val="000000"/>
+        </w:rPr>
+        <w:t>104 Obtener inasistencias de alumnos</w:t>
+      </w:r>
+    </w:p>
+    <w:p>
+      <w:pPr>
+        <w:rPr>
+          <w:rFonts w:cs="Calibri"/>
+          <w:color w:val="000000"/>
+        </w:rPr>
+      </w:pPr>
+      <w:r>
+        <w:rPr>
+          <w:rFonts w:cs="Calibri"/>
+          <w:color w:val="000000"/>
+        </w:rPr>
+        <w:t>105 Obtener inasistencias de profesores</w:t>
+      </w:r>
+    </w:p>
+    <w:p>
+      <w:pPr>
+        <w:rPr>
+          <w:rFonts w:cs="Calibri"/>
+          <w:color w:val="000000"/>
+        </w:rPr>
+      </w:pPr>
+      <w:r>
+        <w:rPr>
+          <w:rFonts w:cs="Calibri"/>
+          <w:color w:val="000000"/>
+        </w:rPr>
+        <w:t>106 Registrar nueva encuesta a alumnos</w:t>
+      </w:r>
+    </w:p>
+    <w:p>
+      <w:pPr>
+        <w:rPr>
+          <w:rFonts w:cs="Calibri"/>
+          <w:color w:val="000000"/>
+        </w:rPr>
+      </w:pPr>
+      <w:r>
+        <w:rPr>
+          <w:rFonts w:cs="Calibri"/>
+          <w:color w:val="000000"/>
+        </w:rPr>
+        <w:t>107 Modificar encuesta a alumnos</w:t>
+      </w:r>
+    </w:p>
+    <w:p>
+      <w:pPr>
+        <w:rPr>
+          <w:rFonts w:cs="Calibri"/>
+          <w:color w:val="000000"/>
+        </w:rPr>
+      </w:pPr>
+      <w:r>
+        <w:rPr>
+          <w:rFonts w:cs="Calibri"/>
+          <w:color w:val="000000"/>
+        </w:rPr>
+        <w:t>108 Eliminar encuesta a alumnos</w:t>
+      </w:r>
+    </w:p>
+    <w:p>
+      <w:pPr>
+        <w:rPr>
+          <w:rFonts w:cs="Calibri"/>
+          <w:color w:val="000000"/>
+        </w:rPr>
+      </w:pPr>
+      <w:r>
+        <w:rPr>
+          <w:rFonts w:cs="Calibri"/>
+          <w:color w:val="000000"/>
+        </w:rPr>
+        <w:t>109 Registrar tipo de escala de evaluación</w:t>
+      </w:r>
+    </w:p>
+    <w:p>
+      <w:pPr>
+        <w:rPr>
+          <w:rFonts w:cs="Calibri"/>
+          <w:color w:val="000000"/>
+        </w:rPr>
+      </w:pPr>
+      <w:r>
+        <w:rPr>
+          <w:rFonts w:cs="Calibri"/>
+          <w:color w:val="000000"/>
+        </w:rPr>
+        <w:t>110 Modificar tipo de escala de evaluación</w:t>
+      </w:r>
+    </w:p>
+    <w:p>
+      <w:pPr>
+        <w:rPr>
+          <w:rFonts w:cs="Calibri"/>
+          <w:color w:val="000000"/>
+        </w:rPr>
+      </w:pPr>
+      <w:r>
+        <w:rPr>
+          <w:rFonts w:cs="Calibri"/>
+          <w:color w:val="000000"/>
+        </w:rPr>
+        <w:t>111 Registrar peso de pregunta</w:t>
+      </w:r>
+    </w:p>
+    <w:p>
+      <w:pPr>
+        <w:rPr>
+          <w:rFonts w:cs="Calibri"/>
+          <w:color w:val="000000"/>
+        </w:rPr>
+      </w:pPr>
+      <w:r>
+        <w:rPr>
+          <w:rFonts w:cs="Calibri"/>
+          <w:color w:val="000000"/>
+        </w:rPr>
+        <w:t>112 Modificar peso de preguntas</w:t>
+      </w:r>
+    </w:p>
+    <w:p>
+      <w:pPr>
+        <w:rPr>
+          <w:rFonts w:cs="Calibri"/>
+          <w:color w:val="000000"/>
+        </w:rPr>
+      </w:pPr>
+      <w:r>
+        <w:rPr>
+          <w:rFonts w:cs="Calibri"/>
+          <w:color w:val="000000"/>
+        </w:rPr>
+        <w:t>113 Registrar encuesta realizada por alumnos</w:t>
+      </w:r>
+    </w:p>
+    <w:p>
+      <w:pPr>
+        <w:rPr>
+          <w:rFonts w:cs="Calibri"/>
+          <w:color w:val="000000"/>
+        </w:rPr>
+      </w:pPr>
+      <w:r>
+        <w:rPr>
+          <w:rFonts w:cs="Calibri"/>
+          <w:color w:val="000000"/>
+        </w:rPr>
+        <w:t>114 Registrar nueva encuesta a tutor</w:t>
+      </w:r>
+    </w:p>
+    <w:p>
+      <w:pPr>
+        <w:rPr>
+          <w:rFonts w:cs="Calibri"/>
+          <w:color w:val="000000"/>
+        </w:rPr>
+      </w:pPr>
+      <w:r>
+        <w:rPr>
+          <w:rFonts w:cs="Calibri"/>
+          <w:color w:val="000000"/>
+        </w:rPr>
+        <w:t>115 Modificar encuesta tutor</w:t>
+      </w:r>
+    </w:p>
+    <w:p>
+      <w:pPr>
+        <w:rPr>
+          <w:rFonts w:cs="Calibri"/>
+          <w:color w:val="000000"/>
+        </w:rPr>
+      </w:pPr>
+      <w:r>
+        <w:rPr>
+          <w:rFonts w:cs="Calibri"/>
+          <w:color w:val="000000"/>
+        </w:rPr>
+        <w:t>116 Eliminar encuesta a tutor</w:t>
+      </w:r>
+    </w:p>
+    <w:p>
+      <w:pPr>
+        <w:rPr>
+          <w:rFonts w:cs="Calibri"/>
+          <w:color w:val="000000"/>
+        </w:rPr>
+      </w:pPr>
+      <w:r>
+        <w:rPr>
+          <w:rFonts w:cs="Calibri"/>
+          <w:color w:val="000000"/>
+        </w:rPr>
+        <w:t>117 Registrar encuesta realizada por tutor</w:t>
+      </w:r>
+    </w:p>
+    <w:p>
+      <w:pPr>
+        <w:rPr>
+          <w:rFonts w:cs="Calibri"/>
+          <w:color w:val="000000"/>
+        </w:rPr>
+      </w:pPr>
+      <w:r>
+        <w:rPr>
+          <w:rFonts w:cs="Calibri"/>
+          <w:color w:val="000000"/>
+        </w:rPr>
+        <w:t>118 Generar reporte estadístico sobre las encuestas de docente</w:t>
+      </w:r>
+    </w:p>
+    <w:p>
+      <w:pPr>
+        <w:rPr>
+          <w:rFonts w:cs="Calibri"/>
+          <w:color w:val="000000"/>
+        </w:rPr>
+      </w:pPr>
+      <w:r>
+        <w:rPr>
+          <w:rFonts w:cs="Calibri"/>
+          <w:color w:val="000000"/>
+        </w:rPr>
+        <w:t>119 Generar reporte estadístico sobre las encuestas de la institución</w:t>
+      </w:r>
+    </w:p>
+    <w:p>
+      <w:pPr>
+        <w:rPr>
+          <w:rFonts w:cs="Calibri"/>
+          <w:color w:val="000000"/>
+        </w:rPr>
+      </w:pPr>
+      <w:r>
+        <w:rPr>
+          <w:rFonts w:cs="Calibri"/>
+          <w:color w:val="000000"/>
+        </w:rPr>
+        <w:t>120 Generar reporte de uso sobre la cantidad de accesos a la autogestión por mes</w:t>
+      </w:r>
+    </w:p>
+    <w:p>
+      <w:pPr>
+        <w:rPr>
+          <w:rFonts w:cs="Calibri"/>
+          <w:color w:val="000000"/>
+        </w:rPr>
+      </w:pPr>
+      <w:r>
+        <w:rPr>
+          <w:rFonts w:cs="Calibri"/>
+          <w:color w:val="000000"/>
+        </w:rPr>
+        <w:t>121 Generar reporte de uso sobre la cantidad de accesos a la autogestión por perfiles</w:t>
+      </w:r>
+    </w:p>
+    <w:p>
+      <w:pPr>
+        <w:rPr>
+          <w:rFonts w:cs="Calibri"/>
+          <w:color w:val="000000"/>
+        </w:rPr>
+      </w:pPr>
+      <w:r>
+        <w:rPr>
+          <w:rFonts w:cs="Calibri"/>
+          <w:color w:val="000000"/>
+        </w:rPr>
+        <w:t>122</w:t>
+      </w:r>
+      <w:r>
+        <w:rPr>
+          <w:rFonts w:cs="Calibri"/>
+          <w:color w:val="000000"/>
+        </w:rPr>
+        <w:t xml:space="preserve"> </w:t>
+      </w:r>
+      <w:r>
+        <w:rPr>
+          <w:rFonts w:cs="Calibri"/>
+          <w:color w:val="000000"/>
+        </w:rPr>
+        <w:t>Registrar Novedades áulicas de un curso</w:t>
+      </w:r>
+    </w:p>
+    <w:p>
+      <w:pPr>
+        <w:rPr>
+          <w:rFonts w:cs="Calibri"/>
+          <w:color w:val="000000"/>
+        </w:rPr>
+      </w:pPr>
+      <w:r>
+        <w:rPr>
+          <w:rFonts w:cs="Calibri"/>
+          <w:color w:val="000000"/>
+        </w:rPr>
+        <w:t>123 Consultar Novedades áulicas de un curso</w:t>
+      </w:r>
+    </w:p>
+    <w:p>
+      <w:pPr>
+        <w:spacing w:before="0" w:after="200" w:line="276" w:lineRule="auto"/>
+        <w:ind w:firstLine="0"/>
+        <w:jc w:val="left"/>
+      </w:pPr>
+      <w:r>
+        <w:br w:type="page"/>
+      </w:r>
+    </w:p>
+    <w:p>
+      <w:pPr>
+        <w:pStyle w:val="Ttulo1"/>
+        <w:numPr>
+          <w:ilvl w:val="0"/>
+          <w:numId w:val="1"/>
+        </w:numPr>
+      </w:pPr>
+      <w:r>
+        <w:lastRenderedPageBreak/>
+        <w:t>Diagrama De Casos De Uso</w:t>
       </w:r>
     </w:p>
     <w:p>
       <w:pPr>
         <w:spacing w:after="200" w:line="276" w:lineRule="auto"/>
-        <w:ind w:hanging="142"/>
+      </w:pPr>
+      <w:r>
+        <w:t>Para una mejor comprensión del listado anterior, a continuación se muestran los diagramas de casos de uso identificados y sus actores, agrupados por paquete.</w:t>
+      </w:r>
+    </w:p>
+    <w:p>
+      <w:pPr>
+        <w:spacing w:after="200" w:line="276" w:lineRule="auto"/>
+        <w:ind w:firstLine="0"/>
         <w:jc w:val="center"/>
       </w:pPr>
-      <w:bookmarkStart w:id="10" w:name="_GoBack"/>
       <w:r>
         <w:rPr>
           <w:noProof/>
         </w:rPr>
         <w:drawing>
-          <wp:inline distT="0" distB="0" distL="0" distR="0">
-            <wp:extent cx="5400675" cy="4281490"/>
-            <wp:effectExtent l="0" t="0" r="0" b="5080"/>
+          <wp:inline distT="0" distB="0" distL="0" distR="0" wp14:anchorId="0EACBE28" wp14:editId="1407C6FF">
+            <wp:extent cx="4876800" cy="3866178"/>
+            <wp:effectExtent l="0" t="0" r="0" b="1270"/>
             <wp:docPr id="23" name="Imagen 23"/>
             <wp:cNvGraphicFramePr>
               <a:graphicFrameLocks xmlns:a="http://schemas.openxmlformats.org/drawingml/2006/main" noChangeAspect="1"/>
@@ -2060,7 +4111,7 @@
                   <pic:spPr bwMode="auto">
                     <a:xfrm>
                       <a:off x="0" y="0"/>
-                      <a:ext cx="5400675" cy="4281490"/>
+                      <a:ext cx="4879463" cy="3868289"/>
                     </a:xfrm>
                     <a:prstGeom prst="rect">
                       <a:avLst/>
@@ -2076,193 +4127,553 @@
           </wp:inline>
         </w:drawing>
       </w:r>
-      <w:bookmarkEnd w:id="10"/>
-    </w:p>
-    <w:p/>
+      <w:r>
+        <w:rPr>
+          <w:noProof/>
+        </w:rPr>
+        <w:drawing>
+          <wp:inline distT="0" distB="0" distL="0" distR="0" wp14:anchorId="3D3E3A94" wp14:editId="175A0C32">
+            <wp:extent cx="3257177" cy="3672705"/>
+            <wp:effectExtent l="0" t="0" r="635" b="4445"/>
+            <wp:docPr id="1" name="Imagen 1"/>
+            <wp:cNvGraphicFramePr>
+              <a:graphicFrameLocks xmlns:a="http://schemas.openxmlformats.org/drawingml/2006/main" noChangeAspect="1"/>
+            </wp:cNvGraphicFramePr>
+            <a:graphic xmlns:a="http://schemas.openxmlformats.org/drawingml/2006/main">
+              <a:graphicData uri="http://schemas.openxmlformats.org/drawingml/2006/picture">
+                <pic:pic xmlns:pic="http://schemas.openxmlformats.org/drawingml/2006/picture">
+                  <pic:nvPicPr>
+                    <pic:cNvPr id="0" name="Picture 1"/>
+                    <pic:cNvPicPr>
+                      <a:picLocks noChangeAspect="1" noChangeArrowheads="1"/>
+                    </pic:cNvPicPr>
+                  </pic:nvPicPr>
+                  <pic:blipFill>
+                    <a:blip r:embed="rId15">
+                      <a:extLst>
+                        <a:ext uri="{28A0092B-C50C-407E-A947-70E740481C1C}">
+                          <a14:useLocalDpi xmlns:a14="http://schemas.microsoft.com/office/drawing/2010/main" val="0"/>
+                        </a:ext>
+                      </a:extLst>
+                    </a:blip>
+                    <a:srcRect/>
+                    <a:stretch>
+                      <a:fillRect/>
+                    </a:stretch>
+                  </pic:blipFill>
+                  <pic:spPr bwMode="auto">
+                    <a:xfrm>
+                      <a:off x="0" y="0"/>
+                      <a:ext cx="3260026" cy="3675917"/>
+                    </a:xfrm>
+                    <a:prstGeom prst="rect">
+                      <a:avLst/>
+                    </a:prstGeom>
+                    <a:noFill/>
+                    <a:ln>
+                      <a:noFill/>
+                    </a:ln>
+                  </pic:spPr>
+                </pic:pic>
+              </a:graphicData>
+            </a:graphic>
+          </wp:inline>
+        </w:drawing>
+      </w:r>
+    </w:p>
+    <w:p>
+      <w:pPr>
+        <w:spacing w:before="0" w:after="200" w:line="276" w:lineRule="auto"/>
+        <w:ind w:firstLine="0"/>
+        <w:jc w:val="center"/>
+      </w:pPr>
+      <w:r>
+        <w:rPr>
+          <w:noProof/>
+        </w:rPr>
+        <w:lastRenderedPageBreak/>
+        <w:drawing>
+          <wp:inline distT="0" distB="0" distL="0" distR="0">
+            <wp:extent cx="4868416" cy="3890682"/>
+            <wp:effectExtent l="0" t="0" r="8890" b="0"/>
+            <wp:docPr id="3" name="Imagen 3"/>
+            <wp:cNvGraphicFramePr>
+              <a:graphicFrameLocks xmlns:a="http://schemas.openxmlformats.org/drawingml/2006/main" noChangeAspect="1"/>
+            </wp:cNvGraphicFramePr>
+            <a:graphic xmlns:a="http://schemas.openxmlformats.org/drawingml/2006/main">
+              <a:graphicData uri="http://schemas.openxmlformats.org/drawingml/2006/picture">
+                <pic:pic xmlns:pic="http://schemas.openxmlformats.org/drawingml/2006/picture">
+                  <pic:nvPicPr>
+                    <pic:cNvPr id="0" name="Picture 2"/>
+                    <pic:cNvPicPr>
+                      <a:picLocks noChangeAspect="1" noChangeArrowheads="1"/>
+                    </pic:cNvPicPr>
+                  </pic:nvPicPr>
+                  <pic:blipFill>
+                    <a:blip r:embed="rId16">
+                      <a:extLst>
+                        <a:ext uri="{28A0092B-C50C-407E-A947-70E740481C1C}">
+                          <a14:useLocalDpi xmlns:a14="http://schemas.microsoft.com/office/drawing/2010/main" val="0"/>
+                        </a:ext>
+                      </a:extLst>
+                    </a:blip>
+                    <a:srcRect/>
+                    <a:stretch>
+                      <a:fillRect/>
+                    </a:stretch>
+                  </pic:blipFill>
+                  <pic:spPr bwMode="auto">
+                    <a:xfrm>
+                      <a:off x="0" y="0"/>
+                      <a:ext cx="4866564" cy="3889202"/>
+                    </a:xfrm>
+                    <a:prstGeom prst="rect">
+                      <a:avLst/>
+                    </a:prstGeom>
+                    <a:noFill/>
+                    <a:ln>
+                      <a:noFill/>
+                    </a:ln>
+                  </pic:spPr>
+                </pic:pic>
+              </a:graphicData>
+            </a:graphic>
+          </wp:inline>
+        </w:drawing>
+      </w:r>
+    </w:p>
+    <w:p>
+      <w:pPr>
+        <w:spacing w:before="0" w:after="200" w:line="276" w:lineRule="auto"/>
+        <w:ind w:firstLine="0"/>
+        <w:jc w:val="center"/>
+      </w:pPr>
+      <w:r>
+        <w:rPr>
+          <w:noProof/>
+        </w:rPr>
+        <w:drawing>
+          <wp:inline distT="0" distB="0" distL="0" distR="0">
+            <wp:extent cx="4951779" cy="3944471"/>
+            <wp:effectExtent l="0" t="0" r="1270" b="0"/>
+            <wp:docPr id="4" name="Imagen 4"/>
+            <wp:cNvGraphicFramePr>
+              <a:graphicFrameLocks xmlns:a="http://schemas.openxmlformats.org/drawingml/2006/main" noChangeAspect="1"/>
+            </wp:cNvGraphicFramePr>
+            <a:graphic xmlns:a="http://schemas.openxmlformats.org/drawingml/2006/main">
+              <a:graphicData uri="http://schemas.openxmlformats.org/drawingml/2006/picture">
+                <pic:pic xmlns:pic="http://schemas.openxmlformats.org/drawingml/2006/picture">
+                  <pic:nvPicPr>
+                    <pic:cNvPr id="0" name="Picture 3"/>
+                    <pic:cNvPicPr>
+                      <a:picLocks noChangeAspect="1" noChangeArrowheads="1"/>
+                    </pic:cNvPicPr>
+                  </pic:nvPicPr>
+                  <pic:blipFill>
+                    <a:blip r:embed="rId17">
+                      <a:extLst>
+                        <a:ext uri="{28A0092B-C50C-407E-A947-70E740481C1C}">
+                          <a14:useLocalDpi xmlns:a14="http://schemas.microsoft.com/office/drawing/2010/main" val="0"/>
+                        </a:ext>
+                      </a:extLst>
+                    </a:blip>
+                    <a:srcRect/>
+                    <a:stretch>
+                      <a:fillRect/>
+                    </a:stretch>
+                  </pic:blipFill>
+                  <pic:spPr bwMode="auto">
+                    <a:xfrm>
+                      <a:off x="0" y="0"/>
+                      <a:ext cx="4957505" cy="3949032"/>
+                    </a:xfrm>
+                    <a:prstGeom prst="rect">
+                      <a:avLst/>
+                    </a:prstGeom>
+                    <a:noFill/>
+                    <a:ln>
+                      <a:noFill/>
+                    </a:ln>
+                  </pic:spPr>
+                </pic:pic>
+              </a:graphicData>
+            </a:graphic>
+          </wp:inline>
+        </w:drawing>
+      </w:r>
+      <w:r>
+        <w:br w:type="page"/>
+      </w:r>
+    </w:p>
+    <w:p>
+      <w:pPr>
+        <w:spacing w:before="0" w:after="200" w:line="276" w:lineRule="auto"/>
+        <w:ind w:firstLine="0"/>
+        <w:jc w:val="center"/>
+      </w:pPr>
+      <w:r>
+        <w:rPr>
+          <w:noProof/>
+        </w:rPr>
+        <w:lastRenderedPageBreak/>
+        <w:drawing>
+          <wp:inline distT="0" distB="0" distL="0" distR="0">
+            <wp:extent cx="4637342" cy="3854823"/>
+            <wp:effectExtent l="0" t="0" r="0" b="0"/>
+            <wp:docPr id="5" name="Imagen 5"/>
+            <wp:cNvGraphicFramePr>
+              <a:graphicFrameLocks xmlns:a="http://schemas.openxmlformats.org/drawingml/2006/main" noChangeAspect="1"/>
+            </wp:cNvGraphicFramePr>
+            <a:graphic xmlns:a="http://schemas.openxmlformats.org/drawingml/2006/main">
+              <a:graphicData uri="http://schemas.openxmlformats.org/drawingml/2006/picture">
+                <pic:pic xmlns:pic="http://schemas.openxmlformats.org/drawingml/2006/picture">
+                  <pic:nvPicPr>
+                    <pic:cNvPr id="0" name="Picture 4"/>
+                    <pic:cNvPicPr>
+                      <a:picLocks noChangeAspect="1" noChangeArrowheads="1"/>
+                    </pic:cNvPicPr>
+                  </pic:nvPicPr>
+                  <pic:blipFill>
+                    <a:blip r:embed="rId18">
+                      <a:extLst>
+                        <a:ext uri="{28A0092B-C50C-407E-A947-70E740481C1C}">
+                          <a14:useLocalDpi xmlns:a14="http://schemas.microsoft.com/office/drawing/2010/main" val="0"/>
+                        </a:ext>
+                      </a:extLst>
+                    </a:blip>
+                    <a:srcRect/>
+                    <a:stretch>
+                      <a:fillRect/>
+                    </a:stretch>
+                  </pic:blipFill>
+                  <pic:spPr bwMode="auto">
+                    <a:xfrm>
+                      <a:off x="0" y="0"/>
+                      <a:ext cx="4638396" cy="3855699"/>
+                    </a:xfrm>
+                    <a:prstGeom prst="rect">
+                      <a:avLst/>
+                    </a:prstGeom>
+                    <a:noFill/>
+                    <a:ln>
+                      <a:noFill/>
+                    </a:ln>
+                  </pic:spPr>
+                </pic:pic>
+              </a:graphicData>
+            </a:graphic>
+          </wp:inline>
+        </w:drawing>
+      </w:r>
+    </w:p>
+    <w:p>
+      <w:pPr>
+        <w:spacing w:before="0" w:after="200" w:line="276" w:lineRule="auto"/>
+        <w:ind w:firstLine="0"/>
+        <w:jc w:val="center"/>
+      </w:pPr>
+      <w:r>
+        <w:rPr>
+          <w:noProof/>
+        </w:rPr>
+        <w:drawing>
+          <wp:inline distT="0" distB="0" distL="0" distR="0">
+            <wp:extent cx="4727388" cy="3684326"/>
+            <wp:effectExtent l="0" t="0" r="0" b="0"/>
+            <wp:docPr id="6" name="Imagen 6"/>
+            <wp:cNvGraphicFramePr>
+              <a:graphicFrameLocks xmlns:a="http://schemas.openxmlformats.org/drawingml/2006/main" noChangeAspect="1"/>
+            </wp:cNvGraphicFramePr>
+            <a:graphic xmlns:a="http://schemas.openxmlformats.org/drawingml/2006/main">
+              <a:graphicData uri="http://schemas.openxmlformats.org/drawingml/2006/picture">
+                <pic:pic xmlns:pic="http://schemas.openxmlformats.org/drawingml/2006/picture">
+                  <pic:nvPicPr>
+                    <pic:cNvPr id="0" name="Picture 5"/>
+                    <pic:cNvPicPr>
+                      <a:picLocks noChangeAspect="1" noChangeArrowheads="1"/>
+                    </pic:cNvPicPr>
+                  </pic:nvPicPr>
+                  <pic:blipFill>
+                    <a:blip r:embed="rId19">
+                      <a:extLst>
+                        <a:ext uri="{28A0092B-C50C-407E-A947-70E740481C1C}">
+                          <a14:useLocalDpi xmlns:a14="http://schemas.microsoft.com/office/drawing/2010/main" val="0"/>
+                        </a:ext>
+                      </a:extLst>
+                    </a:blip>
+                    <a:srcRect/>
+                    <a:stretch>
+                      <a:fillRect/>
+                    </a:stretch>
+                  </pic:blipFill>
+                  <pic:spPr bwMode="auto">
+                    <a:xfrm>
+                      <a:off x="0" y="0"/>
+                      <a:ext cx="4729210" cy="3685746"/>
+                    </a:xfrm>
+                    <a:prstGeom prst="rect">
+                      <a:avLst/>
+                    </a:prstGeom>
+                    <a:noFill/>
+                    <a:ln>
+                      <a:noFill/>
+                    </a:ln>
+                  </pic:spPr>
+                </pic:pic>
+              </a:graphicData>
+            </a:graphic>
+          </wp:inline>
+        </w:drawing>
+      </w:r>
+    </w:p>
+    <w:p>
+      <w:pPr>
+        <w:spacing w:before="0" w:after="200" w:line="276" w:lineRule="auto"/>
+        <w:ind w:firstLine="0"/>
+        <w:jc w:val="center"/>
+      </w:pPr>
+      <w:r>
+        <w:rPr>
+          <w:noProof/>
+        </w:rPr>
+        <w:lastRenderedPageBreak/>
+        <w:drawing>
+          <wp:inline distT="0" distB="0" distL="0" distR="0">
+            <wp:extent cx="5400675" cy="5510180"/>
+            <wp:effectExtent l="0" t="0" r="0" b="0"/>
+            <wp:docPr id="8" name="Imagen 8"/>
+            <wp:cNvGraphicFramePr>
+              <a:graphicFrameLocks xmlns:a="http://schemas.openxmlformats.org/drawingml/2006/main" noChangeAspect="1"/>
+            </wp:cNvGraphicFramePr>
+            <a:graphic xmlns:a="http://schemas.openxmlformats.org/drawingml/2006/main">
+              <a:graphicData uri="http://schemas.openxmlformats.org/drawingml/2006/picture">
+                <pic:pic xmlns:pic="http://schemas.openxmlformats.org/drawingml/2006/picture">
+                  <pic:nvPicPr>
+                    <pic:cNvPr id="0" name="Picture 6"/>
+                    <pic:cNvPicPr>
+                      <a:picLocks noChangeAspect="1" noChangeArrowheads="1"/>
+                    </pic:cNvPicPr>
+                  </pic:nvPicPr>
+                  <pic:blipFill>
+                    <a:blip r:embed="rId20">
+                      <a:extLst>
+                        <a:ext uri="{28A0092B-C50C-407E-A947-70E740481C1C}">
+                          <a14:useLocalDpi xmlns:a14="http://schemas.microsoft.com/office/drawing/2010/main" val="0"/>
+                        </a:ext>
+                      </a:extLst>
+                    </a:blip>
+                    <a:srcRect/>
+                    <a:stretch>
+                      <a:fillRect/>
+                    </a:stretch>
+                  </pic:blipFill>
+                  <pic:spPr bwMode="auto">
+                    <a:xfrm>
+                      <a:off x="0" y="0"/>
+                      <a:ext cx="5400675" cy="5510180"/>
+                    </a:xfrm>
+                    <a:prstGeom prst="rect">
+                      <a:avLst/>
+                    </a:prstGeom>
+                    <a:noFill/>
+                    <a:ln>
+                      <a:noFill/>
+                    </a:ln>
+                  </pic:spPr>
+                </pic:pic>
+              </a:graphicData>
+            </a:graphic>
+          </wp:inline>
+        </w:drawing>
+      </w:r>
+    </w:p>
+    <w:p>
+      <w:pPr>
+        <w:spacing w:before="0" w:after="200" w:line="276" w:lineRule="auto"/>
+        <w:ind w:firstLine="0"/>
+        <w:jc w:val="center"/>
+      </w:pPr>
+      <w:r>
+        <w:rPr>
+          <w:noProof/>
+        </w:rPr>
+        <w:lastRenderedPageBreak/>
+        <w:drawing>
+          <wp:inline distT="0" distB="0" distL="0" distR="0">
+            <wp:extent cx="5400675" cy="3648622"/>
+            <wp:effectExtent l="0" t="0" r="0" b="9525"/>
+            <wp:docPr id="9" name="Imagen 9"/>
+            <wp:cNvGraphicFramePr>
+              <a:graphicFrameLocks xmlns:a="http://schemas.openxmlformats.org/drawingml/2006/main" noChangeAspect="1"/>
+            </wp:cNvGraphicFramePr>
+            <a:graphic xmlns:a="http://schemas.openxmlformats.org/drawingml/2006/main">
+              <a:graphicData uri="http://schemas.openxmlformats.org/drawingml/2006/picture">
+                <pic:pic xmlns:pic="http://schemas.openxmlformats.org/drawingml/2006/picture">
+                  <pic:nvPicPr>
+                    <pic:cNvPr id="0" name="Picture 7"/>
+                    <pic:cNvPicPr>
+                      <a:picLocks noChangeAspect="1" noChangeArrowheads="1"/>
+                    </pic:cNvPicPr>
+                  </pic:nvPicPr>
+                  <pic:blipFill>
+                    <a:blip r:embed="rId21">
+                      <a:extLst>
+                        <a:ext uri="{28A0092B-C50C-407E-A947-70E740481C1C}">
+                          <a14:useLocalDpi xmlns:a14="http://schemas.microsoft.com/office/drawing/2010/main" val="0"/>
+                        </a:ext>
+                      </a:extLst>
+                    </a:blip>
+                    <a:srcRect/>
+                    <a:stretch>
+                      <a:fillRect/>
+                    </a:stretch>
+                  </pic:blipFill>
+                  <pic:spPr bwMode="auto">
+                    <a:xfrm>
+                      <a:off x="0" y="0"/>
+                      <a:ext cx="5400675" cy="3648622"/>
+                    </a:xfrm>
+                    <a:prstGeom prst="rect">
+                      <a:avLst/>
+                    </a:prstGeom>
+                    <a:noFill/>
+                    <a:ln>
+                      <a:noFill/>
+                    </a:ln>
+                  </pic:spPr>
+                </pic:pic>
+              </a:graphicData>
+            </a:graphic>
+          </wp:inline>
+        </w:drawing>
+      </w:r>
+    </w:p>
+    <w:p>
+      <w:pPr>
+        <w:spacing w:before="0" w:after="200" w:line="276" w:lineRule="auto"/>
+        <w:ind w:firstLine="0"/>
+        <w:jc w:val="center"/>
+      </w:pPr>
+      <w:r>
+        <w:rPr>
+          <w:noProof/>
+        </w:rPr>
+        <w:drawing>
+          <wp:inline distT="0" distB="0" distL="0" distR="0">
+            <wp:extent cx="5400675" cy="3553379"/>
+            <wp:effectExtent l="0" t="0" r="0" b="9525"/>
+            <wp:docPr id="10" name="Imagen 10"/>
+            <wp:cNvGraphicFramePr>
+              <a:graphicFrameLocks xmlns:a="http://schemas.openxmlformats.org/drawingml/2006/main" noChangeAspect="1"/>
+            </wp:cNvGraphicFramePr>
+            <a:graphic xmlns:a="http://schemas.openxmlformats.org/drawingml/2006/main">
+              <a:graphicData uri="http://schemas.openxmlformats.org/drawingml/2006/picture">
+                <pic:pic xmlns:pic="http://schemas.openxmlformats.org/drawingml/2006/picture">
+                  <pic:nvPicPr>
+                    <pic:cNvPr id="0" name="Picture 8"/>
+                    <pic:cNvPicPr>
+                      <a:picLocks noChangeAspect="1" noChangeArrowheads="1"/>
+                    </pic:cNvPicPr>
+                  </pic:nvPicPr>
+                  <pic:blipFill>
+                    <a:blip r:embed="rId22">
+                      <a:extLst>
+                        <a:ext uri="{28A0092B-C50C-407E-A947-70E740481C1C}">
+                          <a14:useLocalDpi xmlns:a14="http://schemas.microsoft.com/office/drawing/2010/main" val="0"/>
+                        </a:ext>
+                      </a:extLst>
+                    </a:blip>
+                    <a:srcRect/>
+                    <a:stretch>
+                      <a:fillRect/>
+                    </a:stretch>
+                  </pic:blipFill>
+                  <pic:spPr bwMode="auto">
+                    <a:xfrm>
+                      <a:off x="0" y="0"/>
+                      <a:ext cx="5400675" cy="3553379"/>
+                    </a:xfrm>
+                    <a:prstGeom prst="rect">
+                      <a:avLst/>
+                    </a:prstGeom>
+                    <a:noFill/>
+                    <a:ln>
+                      <a:noFill/>
+                    </a:ln>
+                  </pic:spPr>
+                </pic:pic>
+              </a:graphicData>
+            </a:graphic>
+          </wp:inline>
+        </w:drawing>
+      </w:r>
+    </w:p>
+    <w:p>
+      <w:pPr>
+        <w:spacing w:before="0" w:after="200" w:line="276" w:lineRule="auto"/>
+        <w:ind w:firstLine="0"/>
+        <w:jc w:val="center"/>
+      </w:pPr>
+      <w:r>
+        <w:rPr>
+          <w:noProof/>
+        </w:rPr>
+        <w:lastRenderedPageBreak/>
+        <w:drawing>
+          <wp:inline distT="0" distB="0" distL="0" distR="0">
+            <wp:extent cx="5400675" cy="4165318"/>
+            <wp:effectExtent l="0" t="0" r="0" b="6985"/>
+            <wp:docPr id="11" name="Imagen 11"/>
+            <wp:cNvGraphicFramePr>
+              <a:graphicFrameLocks xmlns:a="http://schemas.openxmlformats.org/drawingml/2006/main" noChangeAspect="1"/>
+            </wp:cNvGraphicFramePr>
+            <a:graphic xmlns:a="http://schemas.openxmlformats.org/drawingml/2006/main">
+              <a:graphicData uri="http://schemas.openxmlformats.org/drawingml/2006/picture">
+                <pic:pic xmlns:pic="http://schemas.openxmlformats.org/drawingml/2006/picture">
+                  <pic:nvPicPr>
+                    <pic:cNvPr id="0" name="Picture 9"/>
+                    <pic:cNvPicPr>
+                      <a:picLocks noChangeAspect="1" noChangeArrowheads="1"/>
+                    </pic:cNvPicPr>
+                  </pic:nvPicPr>
+                  <pic:blipFill>
+                    <a:blip r:embed="rId23">
+                      <a:extLst>
+                        <a:ext uri="{28A0092B-C50C-407E-A947-70E740481C1C}">
+                          <a14:useLocalDpi xmlns:a14="http://schemas.microsoft.com/office/drawing/2010/main" val="0"/>
+                        </a:ext>
+                      </a:extLst>
+                    </a:blip>
+                    <a:srcRect/>
+                    <a:stretch>
+                      <a:fillRect/>
+                    </a:stretch>
+                  </pic:blipFill>
+                  <pic:spPr bwMode="auto">
+                    <a:xfrm>
+                      <a:off x="0" y="0"/>
+                      <a:ext cx="5400675" cy="4165318"/>
+                    </a:xfrm>
+                    <a:prstGeom prst="rect">
+                      <a:avLst/>
+                    </a:prstGeom>
+                    <a:noFill/>
+                    <a:ln>
+                      <a:noFill/>
+                    </a:ln>
+                  </pic:spPr>
+                </pic:pic>
+              </a:graphicData>
+            </a:graphic>
+          </wp:inline>
+        </w:drawing>
+      </w:r>
+    </w:p>
     <w:p>
       <w:pPr>
         <w:spacing w:before="0" w:after="200" w:line="276" w:lineRule="auto"/>
         <w:ind w:firstLine="0"/>
         <w:jc w:val="left"/>
-      </w:pPr>
-    </w:p>
-    <w:p>
-      <w:pPr>
-        <w:spacing w:before="0" w:after="200" w:line="276" w:lineRule="auto"/>
-        <w:ind w:firstLine="0"/>
-        <w:jc w:val="left"/>
-      </w:pPr>
-      <w:r>
-        <w:br w:type="page"/>
-      </w:r>
-    </w:p>
-    <w:p>
-      <w:pPr>
-        <w:spacing w:before="0" w:after="200" w:line="276" w:lineRule="auto"/>
-        <w:ind w:firstLine="0"/>
-        <w:jc w:val="left"/>
-      </w:pPr>
-      <w:r>
-        <w:lastRenderedPageBreak/>
-        <w:br w:type="page"/>
-      </w:r>
-    </w:p>
-    <w:p>
-      <w:pPr>
-        <w:spacing w:before="0" w:after="200" w:line="276" w:lineRule="auto"/>
-        <w:ind w:firstLine="0"/>
-        <w:jc w:val="left"/>
-      </w:pPr>
-      <w:r>
-        <w:lastRenderedPageBreak/>
-        <w:br w:type="page"/>
-      </w:r>
-    </w:p>
-    <w:p>
-      <w:pPr>
-        <w:spacing w:before="0" w:after="200" w:line="276" w:lineRule="auto"/>
-        <w:ind w:firstLine="0"/>
-        <w:jc w:val="left"/>
-      </w:pPr>
-      <w:r>
-        <w:lastRenderedPageBreak/>
-        <w:br w:type="page"/>
-      </w:r>
-    </w:p>
-    <w:p>
-      <w:pPr>
-        <w:spacing w:before="0" w:after="200" w:line="276" w:lineRule="auto"/>
-        <w:ind w:firstLine="0"/>
-        <w:jc w:val="left"/>
-      </w:pPr>
-      <w:r>
-        <w:lastRenderedPageBreak/>
-        <w:br w:type="page"/>
-      </w:r>
-    </w:p>
-    <w:p>
-      <w:pPr>
-        <w:spacing w:before="0" w:after="200" w:line="276" w:lineRule="auto"/>
-        <w:ind w:firstLine="0"/>
-        <w:jc w:val="left"/>
-      </w:pPr>
-      <w:r>
-        <w:lastRenderedPageBreak/>
-        <w:br w:type="page"/>
-      </w:r>
-    </w:p>
-    <w:p/>
-    <w:bookmarkStart w:id="11" w:name="_Toc294564567" w:displacedByCustomXml="next"/>
-    <w:bookmarkStart w:id="12" w:name="_Toc293831063" w:displacedByCustomXml="next"/>
-    <w:bookmarkStart w:id="13" w:name="_Toc293830976" w:displacedByCustomXml="next"/>
-    <w:bookmarkStart w:id="14" w:name="_Toc293830894" w:displacedByCustomXml="next"/>
-    <w:bookmarkStart w:id="15" w:name="_Toc293830721" w:displacedByCustomXml="next"/>
-    <w:bookmarkStart w:id="16" w:name="_Toc293830635" w:displacedByCustomXml="next"/>
-    <w:sdt>
-      <w:sdtPr>
-        <w:rPr>
-          <w:rFonts w:ascii="Calibri" w:hAnsi="Calibri"/>
-          <w:b w:val="0"/>
-          <w:bCs w:val="0"/>
-          <w:smallCaps w:val="0"/>
-          <w:color w:val="auto"/>
-          <w:sz w:val="22"/>
-          <w:szCs w:val="22"/>
-        </w:rPr>
-        <w:id w:val="-83231708"/>
-        <w:docPartObj>
-          <w:docPartGallery w:val="Bibliographies"/>
-          <w:docPartUnique/>
-        </w:docPartObj>
-      </w:sdtPr>
-      <w:sdtEndPr/>
-      <w:sdtContent>
-        <w:p>
-          <w:pPr>
-            <w:pStyle w:val="Ttulo1"/>
-            <w:numPr>
-              <w:ilvl w:val="0"/>
-              <w:numId w:val="1"/>
-            </w:numPr>
-          </w:pPr>
-          <w:r>
-            <w:t>Bibliografía</w:t>
-          </w:r>
-          <w:bookmarkEnd w:id="16"/>
-          <w:bookmarkEnd w:id="15"/>
-          <w:bookmarkEnd w:id="14"/>
-          <w:bookmarkEnd w:id="13"/>
-          <w:bookmarkEnd w:id="12"/>
-          <w:bookmarkEnd w:id="11"/>
-        </w:p>
-        <w:sdt>
-          <w:sdtPr>
-            <w:id w:val="111145805"/>
-            <w:bibliography/>
-          </w:sdtPr>
-          <w:sdtEndPr/>
-          <w:sdtContent>
-            <w:p>
-              <w:pPr>
-                <w:pStyle w:val="Bibliografa"/>
-                <w:ind w:left="720" w:hanging="720"/>
-              </w:pPr>
-            </w:p>
-            <w:p>
-              <w:pPr>
-                <w:pStyle w:val="Bibliografa"/>
-                <w:ind w:left="720" w:hanging="720"/>
-                <w:rPr>
-                  <w:noProof/>
-                </w:rPr>
-              </w:pPr>
-              <w:r>
-                <w:fldChar w:fldCharType="begin"/>
-              </w:r>
-              <w:r>
-                <w:instrText>BIBLIOGRAPHY</w:instrText>
-              </w:r>
-              <w:r>
-                <w:fldChar w:fldCharType="separate"/>
-              </w:r>
-              <w:r>
-                <w:rPr>
-                  <w:noProof/>
-                </w:rPr>
-                <w:t xml:space="preserve">Pastorino, L. (2011). </w:t>
-              </w:r>
-              <w:r>
-                <w:rPr>
-                  <w:i/>
-                  <w:iCs/>
-                  <w:noProof/>
-                </w:rPr>
-                <w:t>La Plantilla.</w:t>
-              </w:r>
-              <w:r>
-                <w:rPr>
-                  <w:noProof/>
-                </w:rPr>
-                <w:t xml:space="preserve"> Córdoba: BLPM.</w:t>
-              </w:r>
-            </w:p>
-            <w:p>
-              <w:r>
-                <w:rPr>
-                  <w:b/>
-                  <w:bCs/>
-                </w:rPr>
-                <w:fldChar w:fldCharType="end"/>
-              </w:r>
-            </w:p>
-          </w:sdtContent>
-        </w:sdt>
-      </w:sdtContent>
-    </w:sdt>
-    <w:p/>
-    <w:p>
-      <w:pPr>
-        <w:spacing w:after="200" w:line="276" w:lineRule="auto"/>
         <w:rPr>
           <w:rFonts w:ascii="Cambria" w:hAnsi="Cambria"/>
           <w:b/>
@@ -2285,34 +4696,304 @@
           <w:numId w:val="1"/>
         </w:numPr>
       </w:pPr>
-      <w:bookmarkStart w:id="17" w:name="_Toc293830636"/>
-      <w:bookmarkStart w:id="18" w:name="_Toc293830722"/>
-      <w:bookmarkStart w:id="19" w:name="_Toc293830895"/>
-      <w:bookmarkStart w:id="20" w:name="_Toc293830977"/>
-      <w:bookmarkStart w:id="21" w:name="_Toc293831064"/>
-      <w:bookmarkStart w:id="22" w:name="_Toc294564568"/>
       <w:r>
         <w:lastRenderedPageBreak/>
-        <w:t>Anexo</w:t>
-      </w:r>
-      <w:bookmarkEnd w:id="17"/>
-      <w:bookmarkEnd w:id="18"/>
-      <w:bookmarkEnd w:id="19"/>
-      <w:bookmarkEnd w:id="20"/>
-      <w:bookmarkEnd w:id="21"/>
-      <w:bookmarkEnd w:id="22"/>
-    </w:p>
-    <w:p/>
-    <w:p>
-      <w:r>
-        <w:t>Xxx</w:t>
-      </w:r>
-    </w:p>
-    <w:p/>
-    <w:p/>
+        <w:t>Jerarquía de Usuarios</w:t>
+      </w:r>
+    </w:p>
+    <w:p>
+      <w:pPr>
+        <w:spacing w:before="0" w:after="200" w:line="276" w:lineRule="auto"/>
+        <w:ind w:firstLine="0"/>
+        <w:jc w:val="center"/>
+      </w:pPr>
+      <w:r>
+        <w:rPr>
+          <w:noProof/>
+        </w:rPr>
+        <w:drawing>
+          <wp:inline distT="0" distB="0" distL="0" distR="0">
+            <wp:extent cx="5400675" cy="2791651"/>
+            <wp:effectExtent l="0" t="0" r="0" b="8890"/>
+            <wp:docPr id="13" name="Imagen 13"/>
+            <wp:cNvGraphicFramePr>
+              <a:graphicFrameLocks xmlns:a="http://schemas.openxmlformats.org/drawingml/2006/main" noChangeAspect="1"/>
+            </wp:cNvGraphicFramePr>
+            <a:graphic xmlns:a="http://schemas.openxmlformats.org/drawingml/2006/main">
+              <a:graphicData uri="http://schemas.openxmlformats.org/drawingml/2006/picture">
+                <pic:pic xmlns:pic="http://schemas.openxmlformats.org/drawingml/2006/picture">
+                  <pic:nvPicPr>
+                    <pic:cNvPr id="0" name="Picture 11"/>
+                    <pic:cNvPicPr>
+                      <a:picLocks noChangeAspect="1" noChangeArrowheads="1"/>
+                    </pic:cNvPicPr>
+                  </pic:nvPicPr>
+                  <pic:blipFill>
+                    <a:blip r:embed="rId24">
+                      <a:extLst>
+                        <a:ext uri="{28A0092B-C50C-407E-A947-70E740481C1C}">
+                          <a14:useLocalDpi xmlns:a14="http://schemas.microsoft.com/office/drawing/2010/main" val="0"/>
+                        </a:ext>
+                      </a:extLst>
+                    </a:blip>
+                    <a:srcRect/>
+                    <a:stretch>
+                      <a:fillRect/>
+                    </a:stretch>
+                  </pic:blipFill>
+                  <pic:spPr bwMode="auto">
+                    <a:xfrm>
+                      <a:off x="0" y="0"/>
+                      <a:ext cx="5400675" cy="2791651"/>
+                    </a:xfrm>
+                    <a:prstGeom prst="rect">
+                      <a:avLst/>
+                    </a:prstGeom>
+                    <a:noFill/>
+                    <a:ln>
+                      <a:noFill/>
+                    </a:ln>
+                  </pic:spPr>
+                </pic:pic>
+              </a:graphicData>
+            </a:graphic>
+          </wp:inline>
+        </w:drawing>
+      </w:r>
+    </w:p>
+    <w:p>
+      <w:pPr>
+        <w:spacing w:before="0" w:after="200" w:line="276" w:lineRule="auto"/>
+        <w:ind w:firstLine="0"/>
+        <w:jc w:val="center"/>
+      </w:pPr>
+      <w:r>
+        <w:rPr>
+          <w:noProof/>
+        </w:rPr>
+        <w:drawing>
+          <wp:inline distT="0" distB="0" distL="0" distR="0">
+            <wp:extent cx="5400675" cy="3861978"/>
+            <wp:effectExtent l="0" t="0" r="0" b="5715"/>
+            <wp:docPr id="14" name="Imagen 14"/>
+            <wp:cNvGraphicFramePr>
+              <a:graphicFrameLocks xmlns:a="http://schemas.openxmlformats.org/drawingml/2006/main" noChangeAspect="1"/>
+            </wp:cNvGraphicFramePr>
+            <a:graphic xmlns:a="http://schemas.openxmlformats.org/drawingml/2006/main">
+              <a:graphicData uri="http://schemas.openxmlformats.org/drawingml/2006/picture">
+                <pic:pic xmlns:pic="http://schemas.openxmlformats.org/drawingml/2006/picture">
+                  <pic:nvPicPr>
+                    <pic:cNvPr id="0" name="Picture 12"/>
+                    <pic:cNvPicPr>
+                      <a:picLocks noChangeAspect="1" noChangeArrowheads="1"/>
+                    </pic:cNvPicPr>
+                  </pic:nvPicPr>
+                  <pic:blipFill>
+                    <a:blip r:embed="rId25">
+                      <a:extLst>
+                        <a:ext uri="{28A0092B-C50C-407E-A947-70E740481C1C}">
+                          <a14:useLocalDpi xmlns:a14="http://schemas.microsoft.com/office/drawing/2010/main" val="0"/>
+                        </a:ext>
+                      </a:extLst>
+                    </a:blip>
+                    <a:srcRect/>
+                    <a:stretch>
+                      <a:fillRect/>
+                    </a:stretch>
+                  </pic:blipFill>
+                  <pic:spPr bwMode="auto">
+                    <a:xfrm>
+                      <a:off x="0" y="0"/>
+                      <a:ext cx="5400675" cy="3861978"/>
+                    </a:xfrm>
+                    <a:prstGeom prst="rect">
+                      <a:avLst/>
+                    </a:prstGeom>
+                    <a:noFill/>
+                    <a:ln>
+                      <a:noFill/>
+                    </a:ln>
+                  </pic:spPr>
+                </pic:pic>
+              </a:graphicData>
+            </a:graphic>
+          </wp:inline>
+        </w:drawing>
+      </w:r>
+    </w:p>
+    <w:p>
+      <w:pPr>
+        <w:spacing w:before="0" w:after="200" w:line="276" w:lineRule="auto"/>
+        <w:ind w:firstLine="0"/>
+        <w:jc w:val="center"/>
+      </w:pPr>
+      <w:bookmarkStart w:id="10" w:name="_GoBack"/>
+      <w:r>
+        <w:rPr>
+          <w:noProof/>
+        </w:rPr>
+        <w:lastRenderedPageBreak/>
+        <w:drawing>
+          <wp:inline distT="0" distB="0" distL="0" distR="0" wp14:anchorId="3427A879" wp14:editId="707708E3">
+            <wp:extent cx="5438588" cy="3888158"/>
+            <wp:effectExtent l="0" t="0" r="0" b="0"/>
+            <wp:docPr id="16" name="Imagen 16"/>
+            <wp:cNvGraphicFramePr>
+              <a:graphicFrameLocks xmlns:a="http://schemas.openxmlformats.org/drawingml/2006/main" noChangeAspect="1"/>
+            </wp:cNvGraphicFramePr>
+            <a:graphic xmlns:a="http://schemas.openxmlformats.org/drawingml/2006/main">
+              <a:graphicData uri="http://schemas.openxmlformats.org/drawingml/2006/picture">
+                <pic:pic xmlns:pic="http://schemas.openxmlformats.org/drawingml/2006/picture">
+                  <pic:nvPicPr>
+                    <pic:cNvPr id="0" name="Picture 13"/>
+                    <pic:cNvPicPr>
+                      <a:picLocks noChangeAspect="1" noChangeArrowheads="1"/>
+                    </pic:cNvPicPr>
+                  </pic:nvPicPr>
+                  <pic:blipFill>
+                    <a:blip r:embed="rId26">
+                      <a:extLst>
+                        <a:ext uri="{28A0092B-C50C-407E-A947-70E740481C1C}">
+                          <a14:useLocalDpi xmlns:a14="http://schemas.microsoft.com/office/drawing/2010/main" val="0"/>
+                        </a:ext>
+                      </a:extLst>
+                    </a:blip>
+                    <a:srcRect/>
+                    <a:stretch>
+                      <a:fillRect/>
+                    </a:stretch>
+                  </pic:blipFill>
+                  <pic:spPr bwMode="auto">
+                    <a:xfrm>
+                      <a:off x="0" y="0"/>
+                      <a:ext cx="5442542" cy="3890985"/>
+                    </a:xfrm>
+                    <a:prstGeom prst="rect">
+                      <a:avLst/>
+                    </a:prstGeom>
+                    <a:noFill/>
+                    <a:ln>
+                      <a:noFill/>
+                    </a:ln>
+                  </pic:spPr>
+                </pic:pic>
+              </a:graphicData>
+            </a:graphic>
+          </wp:inline>
+        </w:drawing>
+      </w:r>
+      <w:bookmarkEnd w:id="10"/>
+      <w:r>
+        <w:rPr>
+          <w:noProof/>
+        </w:rPr>
+        <w:drawing>
+          <wp:inline distT="0" distB="0" distL="0" distR="0" wp14:anchorId="4C815090" wp14:editId="17FC8D24">
+            <wp:extent cx="5116034" cy="3370730"/>
+            <wp:effectExtent l="0" t="0" r="8890" b="1270"/>
+            <wp:docPr id="17" name="Imagen 17"/>
+            <wp:cNvGraphicFramePr>
+              <a:graphicFrameLocks xmlns:a="http://schemas.openxmlformats.org/drawingml/2006/main" noChangeAspect="1"/>
+            </wp:cNvGraphicFramePr>
+            <a:graphic xmlns:a="http://schemas.openxmlformats.org/drawingml/2006/main">
+              <a:graphicData uri="http://schemas.openxmlformats.org/drawingml/2006/picture">
+                <pic:pic xmlns:pic="http://schemas.openxmlformats.org/drawingml/2006/picture">
+                  <pic:nvPicPr>
+                    <pic:cNvPr id="0" name="Picture 14"/>
+                    <pic:cNvPicPr>
+                      <a:picLocks noChangeAspect="1" noChangeArrowheads="1"/>
+                    </pic:cNvPicPr>
+                  </pic:nvPicPr>
+                  <pic:blipFill>
+                    <a:blip r:embed="rId27">
+                      <a:extLst>
+                        <a:ext uri="{28A0092B-C50C-407E-A947-70E740481C1C}">
+                          <a14:useLocalDpi xmlns:a14="http://schemas.microsoft.com/office/drawing/2010/main" val="0"/>
+                        </a:ext>
+                      </a:extLst>
+                    </a:blip>
+                    <a:srcRect/>
+                    <a:stretch>
+                      <a:fillRect/>
+                    </a:stretch>
+                  </pic:blipFill>
+                  <pic:spPr bwMode="auto">
+                    <a:xfrm>
+                      <a:off x="0" y="0"/>
+                      <a:ext cx="5123071" cy="3375366"/>
+                    </a:xfrm>
+                    <a:prstGeom prst="rect">
+                      <a:avLst/>
+                    </a:prstGeom>
+                    <a:noFill/>
+                    <a:ln>
+                      <a:noFill/>
+                    </a:ln>
+                  </pic:spPr>
+                </pic:pic>
+              </a:graphicData>
+            </a:graphic>
+          </wp:inline>
+        </w:drawing>
+      </w:r>
+      <w:r>
+        <w:rPr>
+          <w:noProof/>
+        </w:rPr>
+        <w:lastRenderedPageBreak/>
+        <w:drawing>
+          <wp:inline distT="0" distB="0" distL="0" distR="0" wp14:anchorId="4EBF55F9" wp14:editId="1D521EA1">
+            <wp:extent cx="4322503" cy="4811059"/>
+            <wp:effectExtent l="0" t="0" r="1905" b="8890"/>
+            <wp:docPr id="19" name="Imagen 19"/>
+            <wp:cNvGraphicFramePr>
+              <a:graphicFrameLocks xmlns:a="http://schemas.openxmlformats.org/drawingml/2006/main" noChangeAspect="1"/>
+            </wp:cNvGraphicFramePr>
+            <a:graphic xmlns:a="http://schemas.openxmlformats.org/drawingml/2006/main">
+              <a:graphicData uri="http://schemas.openxmlformats.org/drawingml/2006/picture">
+                <pic:pic xmlns:pic="http://schemas.openxmlformats.org/drawingml/2006/picture">
+                  <pic:nvPicPr>
+                    <pic:cNvPr id="0" name="Picture 15"/>
+                    <pic:cNvPicPr>
+                      <a:picLocks noChangeAspect="1" noChangeArrowheads="1"/>
+                    </pic:cNvPicPr>
+                  </pic:nvPicPr>
+                  <pic:blipFill>
+                    <a:blip r:embed="rId28">
+                      <a:extLst>
+                        <a:ext uri="{28A0092B-C50C-407E-A947-70E740481C1C}">
+                          <a14:useLocalDpi xmlns:a14="http://schemas.microsoft.com/office/drawing/2010/main" val="0"/>
+                        </a:ext>
+                      </a:extLst>
+                    </a:blip>
+                    <a:srcRect/>
+                    <a:stretch>
+                      <a:fillRect/>
+                    </a:stretch>
+                  </pic:blipFill>
+                  <pic:spPr bwMode="auto">
+                    <a:xfrm>
+                      <a:off x="0" y="0"/>
+                      <a:ext cx="4325636" cy="4814547"/>
+                    </a:xfrm>
+                    <a:prstGeom prst="rect">
+                      <a:avLst/>
+                    </a:prstGeom>
+                    <a:noFill/>
+                    <a:ln>
+                      <a:noFill/>
+                    </a:ln>
+                  </pic:spPr>
+                </pic:pic>
+              </a:graphicData>
+            </a:graphic>
+          </wp:inline>
+        </w:drawing>
+      </w:r>
+    </w:p>
     <w:sectPr>
-      <w:headerReference w:type="default" r:id="rId15"/>
-      <w:footerReference w:type="default" r:id="rId16"/>
+      <w:headerReference w:type="default" r:id="rId29"/>
+      <w:footerReference w:type="default" r:id="rId30"/>
       <w:pgSz w:w="11907" w:h="16840" w:code="9"/>
       <w:pgMar w:top="1114" w:right="1701" w:bottom="1418" w:left="1701" w:header="709" w:footer="709" w:gutter="0"/>
       <w:cols w:space="708"/>
@@ -2376,27 +5057,14 @@
             </w:rPr>
             <w:t xml:space="preserve">Capítulo: </w:t>
           </w:r>
-          <w:r>
-            <w:fldChar w:fldCharType="begin"/>
-          </w:r>
-          <w:r>
-            <w:instrText xml:space="preserve"> STYLEREF  "1"  </w:instrText>
-          </w:r>
-          <w:r>
-            <w:fldChar w:fldCharType="separate"/>
-          </w:r>
-          <w:r>
-            <w:rPr>
-              <w:noProof/>
-            </w:rPr>
-            <w:t>Listado De Casos De Uso</w:t>
-          </w:r>
-          <w:r>
-            <w:rPr>
-              <w:noProof/>
-            </w:rPr>
-            <w:fldChar w:fldCharType="end"/>
-          </w:r>
+          <w:fldSimple w:instr=" STYLEREF  &quot;1&quot;  ">
+            <w:r>
+              <w:rPr>
+                <w:noProof/>
+              </w:rPr>
+              <w:t>Jerarquía de Usuarios</w:t>
+            </w:r>
+          </w:fldSimple>
         </w:p>
       </w:tc>
     </w:tr>
@@ -2447,7 +5115,7 @@
               <w:szCs w:val="40"/>
               <w:lang w:val="es-ES"/>
             </w:rPr>
-            <w:t>9</w:t>
+            <w:t>20</w:t>
           </w:r>
           <w:r>
             <w:rPr>
@@ -2503,7 +5171,7 @@
         <w:sz w:val="16"/>
         <w:szCs w:val="16"/>
       </w:rPr>
-      <w:t>Documento1</w:t>
+      <w:t>Diagrama De Casos De Uso.Docx</w:t>
     </w:r>
     <w:r>
       <w:rPr>
@@ -2552,7 +5220,7 @@
         <w:sz w:val="16"/>
         <w:szCs w:val="16"/>
       </w:rPr>
-      <w:t>1</w:t>
+      <w:t>40</w:t>
     </w:r>
     <w:r>
       <w:rPr>
@@ -2681,30 +5349,6 @@
             </w:rPr>
             <w:t>Sistema de Explotación de Información Educativa</w:t>
           </w:r>
-          <w:r>
-            <w:rPr>
-              <w:i/>
-              <w:sz w:val="16"/>
-              <w:szCs w:val="16"/>
-            </w:rPr>
-            <w:fldChar w:fldCharType="begin"/>
-          </w:r>
-          <w:r>
-            <w:rPr>
-              <w:i/>
-              <w:sz w:val="16"/>
-              <w:szCs w:val="16"/>
-            </w:rPr>
-            <w:instrText xml:space="preserve"> TITLE  \* Upper  \* MERGEFORMAT </w:instrText>
-          </w:r>
-          <w:r>
-            <w:rPr>
-              <w:i/>
-              <w:sz w:val="16"/>
-              <w:szCs w:val="16"/>
-            </w:rPr>
-            <w:fldChar w:fldCharType="end"/>
-          </w:r>
         </w:p>
       </w:tc>
       <w:tc>
@@ -2768,7 +5412,7 @@
               <w:szCs w:val="16"/>
             </w:rPr>
             <w:drawing>
-              <wp:anchor distT="0" distB="0" distL="114300" distR="114300" simplePos="0" relativeHeight="251659264" behindDoc="1" locked="0" layoutInCell="1" allowOverlap="1" wp14:anchorId="2A898E01" wp14:editId="7A1996CD">
+              <wp:anchor distT="0" distB="0" distL="114300" distR="114300" simplePos="0" relativeHeight="251659264" behindDoc="1" locked="0" layoutInCell="1" allowOverlap="1" wp14:anchorId="2061FFE3" wp14:editId="6AA26A99">
                 <wp:simplePos x="0" y="0"/>
                 <wp:positionH relativeFrom="column">
                   <wp:posOffset>2387600</wp:posOffset>
@@ -4614,9 +7258,8 @@
     <w:panose1 w:val="020B0604020202020204"/>
     <w:charset w:val="00"/>
     <w:family w:val="swiss"/>
-    <w:notTrueType/>
     <w:pitch w:val="variable"/>
-    <w:sig w:usb0="00000003" w:usb1="00000000" w:usb2="00000000" w:usb3="00000000" w:csb0="00000001" w:csb1="00000000"/>
+    <w:sig w:usb0="E0002AFF" w:usb1="C0007843" w:usb2="00000009" w:usb3="00000000" w:csb0="000001FF" w:csb1="00000000"/>
   </w:font>
   <w:font w:name="Arial">
     <w:panose1 w:val="020B0604020202020204"/>
@@ -4644,6 +7287,8 @@
   <w:rsids>
     <w:rsidRoot w:val="001661AF"/>
     <w:rsid w:val="001661AF"/>
+    <w:rsid w:val="002E1805"/>
+    <w:rsid w:val="003C6AA2"/>
   </w:rsids>
   <m:mathPr>
     <m:mathFont m:val="Cambria Math"/>
@@ -5388,7 +8033,7 @@
 </file>
 
 <file path=customXml/itemProps1.xml><?xml version="1.0" encoding="utf-8"?>
-<ds:datastoreItem xmlns:ds="http://schemas.openxmlformats.org/officeDocument/2006/customXml" ds:itemID="{D81548BC-0ABD-4082-9100-8790CCD5A564}">
+<ds:datastoreItem xmlns:ds="http://schemas.openxmlformats.org/officeDocument/2006/customXml" ds:itemID="{0062F073-8E9D-4801-941E-E5D3CB1FFF5D}">
   <ds:schemaRefs>
     <ds:schemaRef ds:uri="http://schemas.openxmlformats.org/officeDocument/2006/bibliography"/>
   </ds:schemaRefs>

</xml_diff>

<commit_message>
Lau - índice actualizado!
</commit_message>
<xml_diff>
--- a/Docs/04-Requerimientos/Diagrama de Casos de Uso.docx
+++ b/Docs/04-Requerimientos/Diagrama de Casos de Uso.docx
@@ -1169,13 +1169,140 @@
           <w:r>
             <w:fldChar w:fldCharType="separate"/>
           </w:r>
-          <w:hyperlink w:anchor="_Toc294564565" w:history="1">
+          <w:bookmarkStart w:id="4" w:name="_GoBack"/>
+          <w:bookmarkEnd w:id="4"/>
+          <w:r>
+            <w:rPr>
+              <w:rStyle w:val="Hipervnculo"/>
+              <w:noProof/>
+            </w:rPr>
+            <w:fldChar w:fldCharType="begin"/>
+          </w:r>
+          <w:r>
+            <w:rPr>
+              <w:rStyle w:val="Hipervnculo"/>
+              <w:noProof/>
+            </w:rPr>
+            <w:instrText xml:space="preserve"> </w:instrText>
+          </w:r>
+          <w:r>
+            <w:rPr>
+              <w:noProof/>
+            </w:rPr>
+            <w:instrText>HYPERLINK \l "_Toc294572005"</w:instrText>
+          </w:r>
+          <w:r>
+            <w:rPr>
+              <w:rStyle w:val="Hipervnculo"/>
+              <w:noProof/>
+            </w:rPr>
+            <w:instrText xml:space="preserve"> </w:instrText>
+          </w:r>
+          <w:r>
+            <w:rPr>
+              <w:rStyle w:val="Hipervnculo"/>
+              <w:noProof/>
+            </w:rPr>
+          </w:r>
+          <w:r>
+            <w:rPr>
+              <w:rStyle w:val="Hipervnculo"/>
+              <w:noProof/>
+            </w:rPr>
+            <w:fldChar w:fldCharType="separate"/>
+          </w:r>
+          <w:r>
+            <w:rPr>
+              <w:rStyle w:val="Hipervnculo"/>
+              <w:noProof/>
+            </w:rPr>
+            <w:t>1.</w:t>
+          </w:r>
+          <w:r>
+            <w:rPr>
+              <w:rFonts w:asciiTheme="minorHAnsi" w:eastAsiaTheme="minorEastAsia" w:hAnsiTheme="minorHAnsi" w:cstheme="minorBidi"/>
+              <w:noProof/>
+            </w:rPr>
+            <w:tab/>
+          </w:r>
+          <w:r>
+            <w:rPr>
+              <w:rStyle w:val="Hipervnculo"/>
+              <w:noProof/>
+            </w:rPr>
+            <w:t>Introducción</w:t>
+          </w:r>
+          <w:r>
+            <w:rPr>
+              <w:noProof/>
+              <w:webHidden/>
+            </w:rPr>
+            <w:tab/>
+          </w:r>
+          <w:r>
+            <w:rPr>
+              <w:noProof/>
+              <w:webHidden/>
+            </w:rPr>
+            <w:fldChar w:fldCharType="begin"/>
+          </w:r>
+          <w:r>
+            <w:rPr>
+              <w:noProof/>
+              <w:webHidden/>
+            </w:rPr>
+            <w:instrText xml:space="preserve"> PAGEREF _Toc294572005 \h </w:instrText>
+          </w:r>
+          <w:r>
+            <w:rPr>
+              <w:noProof/>
+              <w:webHidden/>
+            </w:rPr>
+          </w:r>
+          <w:r>
+            <w:rPr>
+              <w:noProof/>
+              <w:webHidden/>
+            </w:rPr>
+            <w:fldChar w:fldCharType="separate"/>
+          </w:r>
+          <w:r>
+            <w:rPr>
+              <w:noProof/>
+              <w:webHidden/>
+            </w:rPr>
+            <w:t>4</w:t>
+          </w:r>
+          <w:r>
+            <w:rPr>
+              <w:noProof/>
+              <w:webHidden/>
+            </w:rPr>
+            <w:fldChar w:fldCharType="end"/>
+          </w:r>
+          <w:r>
+            <w:rPr>
+              <w:rStyle w:val="Hipervnculo"/>
+              <w:noProof/>
+            </w:rPr>
+            <w:fldChar w:fldCharType="end"/>
+          </w:r>
+        </w:p>
+        <w:p>
+          <w:pPr>
+            <w:pStyle w:val="TDC1"/>
+            <w:rPr>
+              <w:rFonts w:asciiTheme="minorHAnsi" w:eastAsiaTheme="minorEastAsia" w:hAnsiTheme="minorHAnsi" w:cstheme="minorBidi"/>
+              <w:noProof/>
+            </w:rPr>
+          </w:pPr>
+          <w:hyperlink w:anchor="_Toc294572006" w:history="1">
             <w:r>
               <w:rPr>
                 <w:rStyle w:val="Hipervnculo"/>
                 <w:noProof/>
               </w:rPr>
-              <w:t>1.</w:t>
+              <w:t>2.</w:t>
             </w:r>
             <w:r>
               <w:rPr>
@@ -1189,7 +1316,7 @@
                 <w:rStyle w:val="Hipervnculo"/>
                 <w:noProof/>
               </w:rPr>
-              <w:t>Introducción</w:t>
+              <w:t>Paquetes</w:t>
             </w:r>
             <w:r>
               <w:rPr>
@@ -1210,7 +1337,7 @@
                 <w:noProof/>
                 <w:webHidden/>
               </w:rPr>
-              <w:instrText xml:space="preserve"> PAGEREF _Toc294564565 \h </w:instrText>
+              <w:instrText xml:space="preserve"> PAGEREF _Toc294572006 \h </w:instrText>
             </w:r>
             <w:r>
               <w:rPr>
@@ -1230,7 +1357,7 @@
                 <w:noProof/>
                 <w:webHidden/>
               </w:rPr>
-              <w:t>4</w:t>
+              <w:t>5</w:t>
             </w:r>
             <w:r>
               <w:rPr>
@@ -1249,13 +1376,13 @@
               <w:noProof/>
             </w:rPr>
           </w:pPr>
-          <w:hyperlink w:anchor="_Toc294564566" w:history="1">
+          <w:hyperlink w:anchor="_Toc294572007" w:history="1">
             <w:r>
               <w:rPr>
                 <w:rStyle w:val="Hipervnculo"/>
                 <w:noProof/>
               </w:rPr>
-              <w:t>2.</w:t>
+              <w:t>3.</w:t>
             </w:r>
             <w:r>
               <w:rPr>
@@ -1269,7 +1396,7 @@
                 <w:rStyle w:val="Hipervnculo"/>
                 <w:noProof/>
               </w:rPr>
-              <w:t>Título 2</w:t>
+              <w:t>Listado De Casos De Uso</w:t>
             </w:r>
             <w:r>
               <w:rPr>
@@ -1290,7 +1417,13 @@
                 <w:noProof/>
                 <w:webHidden/>
               </w:rPr>
-              <w:instrText xml:space="preserve"> PAGEREF _Toc294564566 \h </w:instrText>
+              <w:instrText xml:space="preserve"> PAGEREF _Toc294572007 \h </w:instrText>
+            </w:r>
+            <w:r>
+              <w:rPr>
+                <w:noProof/>
+                <w:webHidden/>
+              </w:rPr>
             </w:r>
             <w:r>
               <w:rPr>
@@ -1301,13 +1434,10 @@
             </w:r>
             <w:r>
               <w:rPr>
-                <w:b/>
-                <w:bCs/>
                 <w:noProof/>
                 <w:webHidden/>
-                <w:lang w:val="es-ES"/>
               </w:rPr>
-              <w:t>¡Error! Marcador no definido.</w:t>
+              <w:t>9</w:t>
             </w:r>
             <w:r>
               <w:rPr>
@@ -1326,13 +1456,13 @@
               <w:noProof/>
             </w:rPr>
           </w:pPr>
-          <w:hyperlink w:anchor="_Toc294564567" w:history="1">
+          <w:hyperlink w:anchor="_Toc294572008" w:history="1">
             <w:r>
               <w:rPr>
                 <w:rStyle w:val="Hipervnculo"/>
                 <w:noProof/>
               </w:rPr>
-              <w:t>3.</w:t>
+              <w:t>4.</w:t>
             </w:r>
             <w:r>
               <w:rPr>
@@ -1346,7 +1476,7 @@
                 <w:rStyle w:val="Hipervnculo"/>
                 <w:noProof/>
               </w:rPr>
-              <w:t>Bibliografía</w:t>
+              <w:t>Diagrama De Casos De Uso</w:t>
             </w:r>
             <w:r>
               <w:rPr>
@@ -1367,7 +1497,7 @@
                 <w:noProof/>
                 <w:webHidden/>
               </w:rPr>
-              <w:instrText xml:space="preserve"> PAGEREF _Toc294564567 \h </w:instrText>
+              <w:instrText xml:space="preserve"> PAGEREF _Toc294572008 \h </w:instrText>
             </w:r>
             <w:r>
               <w:rPr>
@@ -1387,7 +1517,7 @@
                 <w:noProof/>
                 <w:webHidden/>
               </w:rPr>
-              <w:t>21</w:t>
+              <w:t>13</w:t>
             </w:r>
             <w:r>
               <w:rPr>
@@ -1406,13 +1536,13 @@
               <w:noProof/>
             </w:rPr>
           </w:pPr>
-          <w:hyperlink w:anchor="_Toc294564568" w:history="1">
+          <w:hyperlink w:anchor="_Toc294572009" w:history="1">
             <w:r>
               <w:rPr>
                 <w:rStyle w:val="Hipervnculo"/>
                 <w:noProof/>
               </w:rPr>
-              <w:t>4.</w:t>
+              <w:t>5.</w:t>
             </w:r>
             <w:r>
               <w:rPr>
@@ -1426,7 +1556,7 @@
                 <w:rStyle w:val="Hipervnculo"/>
                 <w:noProof/>
               </w:rPr>
-              <w:t>Anexo</w:t>
+              <w:t>Jerarquía de Usuarios</w:t>
             </w:r>
             <w:r>
               <w:rPr>
@@ -1447,7 +1577,7 @@
                 <w:noProof/>
                 <w:webHidden/>
               </w:rPr>
-              <w:instrText xml:space="preserve"> PAGEREF _Toc294564568 \h </w:instrText>
+              <w:instrText xml:space="preserve"> PAGEREF _Toc294572009 \h </w:instrText>
             </w:r>
             <w:r>
               <w:rPr>
@@ -1467,7 +1597,7 @@
                 <w:noProof/>
                 <w:webHidden/>
               </w:rPr>
-              <w:t>22</w:t>
+              <w:t>19</w:t>
             </w:r>
             <w:r>
               <w:rPr>
@@ -1520,7 +1650,7 @@
           <w:numId w:val="1"/>
         </w:numPr>
       </w:pPr>
-      <w:bookmarkStart w:id="4" w:name="_Toc294564565"/>
+      <w:bookmarkStart w:id="5" w:name="_Toc294572005"/>
       <w:bookmarkEnd w:id="0"/>
       <w:bookmarkEnd w:id="1"/>
       <w:bookmarkEnd w:id="2"/>
@@ -1529,14 +1659,14 @@
         <w:lastRenderedPageBreak/>
         <w:t>Introducción</w:t>
       </w:r>
-      <w:bookmarkEnd w:id="4"/>
-    </w:p>
-    <w:p>
-      <w:bookmarkStart w:id="5" w:name="_Toc293830634"/>
-      <w:bookmarkStart w:id="6" w:name="_Toc293830720"/>
-      <w:bookmarkStart w:id="7" w:name="_Toc293830893"/>
-      <w:bookmarkStart w:id="8" w:name="_Toc293830975"/>
-      <w:bookmarkStart w:id="9" w:name="_Toc293831062"/>
+      <w:bookmarkEnd w:id="5"/>
+    </w:p>
+    <w:p>
+      <w:bookmarkStart w:id="6" w:name="_Toc293830634"/>
+      <w:bookmarkStart w:id="7" w:name="_Toc293830720"/>
+      <w:bookmarkStart w:id="8" w:name="_Toc293830893"/>
+      <w:bookmarkStart w:id="9" w:name="_Toc293830975"/>
+      <w:bookmarkStart w:id="10" w:name="_Toc293831062"/>
       <w:r>
         <w:t>En ingeniería del software, un caso de uso es una técnica para la captura de requisitos potenciales de un nuevo sistema o una actualización de software. Cada caso de uso proporciona uno o más escenarios que indican cómo debería interactuar el sistema con el usuario o con otro sistema para conseguir un objetivo específico. Normalmente,</w:t>
       </w:r>
@@ -1566,11 +1696,6 @@
         <w:br w:type="page"/>
       </w:r>
     </w:p>
-    <w:bookmarkEnd w:id="5"/>
-    <w:bookmarkEnd w:id="6"/>
-    <w:bookmarkEnd w:id="7"/>
-    <w:bookmarkEnd w:id="8"/>
-    <w:bookmarkEnd w:id="9"/>
     <w:p>
       <w:pPr>
         <w:pStyle w:val="Ttulo1"/>
@@ -1579,10 +1704,17 @@
           <w:numId w:val="1"/>
         </w:numPr>
       </w:pPr>
+      <w:bookmarkStart w:id="11" w:name="_Toc294572006"/>
+      <w:bookmarkEnd w:id="6"/>
+      <w:bookmarkEnd w:id="7"/>
+      <w:bookmarkEnd w:id="8"/>
+      <w:bookmarkEnd w:id="9"/>
+      <w:bookmarkEnd w:id="10"/>
       <w:r>
         <w:lastRenderedPageBreak/>
         <w:t>Paquetes</w:t>
       </w:r>
+      <w:bookmarkEnd w:id="11"/>
     </w:p>
     <w:p>
       <w:r>
@@ -1931,10 +2063,12 @@
           <w:numId w:val="1"/>
         </w:numPr>
       </w:pPr>
+      <w:bookmarkStart w:id="12" w:name="_Toc294572007"/>
       <w:r>
         <w:lastRenderedPageBreak/>
         <w:t>Listado De Casos De Uso</w:t>
       </w:r>
+      <w:bookmarkEnd w:id="12"/>
     </w:p>
     <w:p>
       <w:pPr>
@@ -4055,10 +4189,12 @@
           <w:numId w:val="1"/>
         </w:numPr>
       </w:pPr>
+      <w:bookmarkStart w:id="13" w:name="_Toc294572008"/>
       <w:r>
         <w:lastRenderedPageBreak/>
         <w:t>Diagrama De Casos De Uso</w:t>
       </w:r>
+      <w:bookmarkEnd w:id="13"/>
     </w:p>
     <w:p>
       <w:pPr>
@@ -4696,10 +4832,12 @@
           <w:numId w:val="1"/>
         </w:numPr>
       </w:pPr>
+      <w:bookmarkStart w:id="14" w:name="_Toc294572009"/>
       <w:r>
         <w:lastRenderedPageBreak/>
         <w:t>Jerarquía de Usuarios</w:t>
       </w:r>
+      <w:bookmarkEnd w:id="14"/>
     </w:p>
     <w:p>
       <w:pPr>
@@ -4827,7 +4965,6 @@
         <w:ind w:firstLine="0"/>
         <w:jc w:val="center"/>
       </w:pPr>
-      <w:bookmarkStart w:id="10" w:name="_GoBack"/>
       <w:r>
         <w:rPr>
           <w:noProof/>
@@ -4882,7 +5019,6 @@
           </wp:inline>
         </w:drawing>
       </w:r>
-      <w:bookmarkEnd w:id="10"/>
       <w:r>
         <w:rPr>
           <w:noProof/>
@@ -5057,14 +5193,27 @@
             </w:rPr>
             <w:t xml:space="preserve">Capítulo: </w:t>
           </w:r>
-          <w:fldSimple w:instr=" STYLEREF  &quot;1&quot;  ">
-            <w:r>
-              <w:rPr>
-                <w:noProof/>
-              </w:rPr>
-              <w:t>Jerarquía de Usuarios</w:t>
-            </w:r>
-          </w:fldSimple>
+          <w:r>
+            <w:fldChar w:fldCharType="begin"/>
+          </w:r>
+          <w:r>
+            <w:instrText xml:space="preserve"> STYLEREF  "1"  </w:instrText>
+          </w:r>
+          <w:r>
+            <w:fldChar w:fldCharType="separate"/>
+          </w:r>
+          <w:r>
+            <w:rPr>
+              <w:noProof/>
+            </w:rPr>
+            <w:t>Introducción</w:t>
+          </w:r>
+          <w:r>
+            <w:rPr>
+              <w:noProof/>
+            </w:rPr>
+            <w:fldChar w:fldCharType="end"/>
+          </w:r>
         </w:p>
       </w:tc>
     </w:tr>
@@ -5115,7 +5264,7 @@
               <w:szCs w:val="40"/>
               <w:lang w:val="es-ES"/>
             </w:rPr>
-            <w:t>20</w:t>
+            <w:t>3</w:t>
           </w:r>
           <w:r>
             <w:rPr>
@@ -7251,15 +7400,17 @@
     <w:panose1 w:val="020B0604030504040204"/>
     <w:charset w:val="00"/>
     <w:family w:val="swiss"/>
+    <w:notTrueType/>
     <w:pitch w:val="variable"/>
-    <w:sig w:usb0="E1002EFF" w:usb1="C000605B" w:usb2="00000029" w:usb3="00000000" w:csb0="000101FF" w:csb1="00000000"/>
+    <w:sig w:usb0="00000003" w:usb1="00000000" w:usb2="00000000" w:usb3="00000000" w:csb0="00000001" w:csb1="00000000"/>
   </w:font>
   <w:font w:name="Helvetica">
     <w:panose1 w:val="020B0604020202020204"/>
     <w:charset w:val="00"/>
     <w:family w:val="swiss"/>
+    <w:notTrueType/>
     <w:pitch w:val="variable"/>
-    <w:sig w:usb0="E0002AFF" w:usb1="C0007843" w:usb2="00000009" w:usb3="00000000" w:csb0="000001FF" w:csb1="00000000"/>
+    <w:sig w:usb0="00000003" w:usb1="00000000" w:usb2="00000000" w:usb3="00000000" w:csb0="00000001" w:csb1="00000000"/>
   </w:font>
   <w:font w:name="Arial">
     <w:panose1 w:val="020B0604020202020204"/>
@@ -7289,6 +7440,7 @@
     <w:rsid w:val="001661AF"/>
     <w:rsid w:val="002E1805"/>
     <w:rsid w:val="003C6AA2"/>
+    <w:rsid w:val="004B13AE"/>
   </w:rsids>
   <m:mathPr>
     <m:mathFont m:val="Cambria Math"/>
@@ -8033,7 +8185,7 @@
 </file>
 
 <file path=customXml/itemProps1.xml><?xml version="1.0" encoding="utf-8"?>
-<ds:datastoreItem xmlns:ds="http://schemas.openxmlformats.org/officeDocument/2006/customXml" ds:itemID="{0062F073-8E9D-4801-941E-E5D3CB1FFF5D}">
+<ds:datastoreItem xmlns:ds="http://schemas.openxmlformats.org/officeDocument/2006/customXml" ds:itemID="{F4F35CFC-C82E-43A9-B78D-C5B8BA736103}">
   <ds:schemaRefs>
     <ds:schemaRef ds:uri="http://schemas.openxmlformats.org/officeDocument/2006/bibliography"/>
   </ds:schemaRefs>

</xml_diff>